<commit_message>
added new infos and fixes
</commit_message>
<xml_diff>
--- a/docs/assets/CV.docx
+++ b/docs/assets/CV.docx
@@ -461,7 +461,7 @@
                                     </pic:cNvPicPr>
                                   </pic:nvPicPr>
                                   <pic:blipFill>
-                                    <a:blip r:embed="rId16">
+                                    <a:blip r:embed="rId6">
                                       <a:extLst>
                                         <a:ext uri="{28A0092B-C50C-407E-A947-70E740481C1C}">
                                           <a14:useLocalDpi xmlns:a14="http://schemas.microsoft.com/office/drawing/2010/main" val="0"/>
@@ -525,7 +525,7 @@
                                     </pic:cNvPicPr>
                                   </pic:nvPicPr>
                                   <pic:blipFill>
-                                    <a:blip r:embed="rId17">
+                                    <a:blip r:embed="rId7">
                                       <a:extLst>
                                         <a:ext uri="{28A0092B-C50C-407E-A947-70E740481C1C}">
                                           <a14:useLocalDpi xmlns:a14="http://schemas.microsoft.com/office/drawing/2010/main" val="0"/>
@@ -559,7 +559,7 @@
                       <w:r>
                         <w:t xml:space="preserve"> </w:t>
                       </w:r>
-                      <w:hyperlink r:id="rId18" w:history="1">
+                      <w:hyperlink r:id="rId16" w:history="1">
                         <w:r>
                           <w:rPr>
                             <w:rStyle w:val="Hyperlink"/>
@@ -594,7 +594,7 @@
                                     </pic:cNvPicPr>
                                   </pic:nvPicPr>
                                   <pic:blipFill>
-                                    <a:blip r:embed="rId19">
+                                    <a:blip r:embed="rId9">
                                       <a:extLst>
                                         <a:ext uri="{28A0092B-C50C-407E-A947-70E740481C1C}">
                                           <a14:useLocalDpi xmlns:a14="http://schemas.microsoft.com/office/drawing/2010/main" val="0"/>
@@ -658,7 +658,7 @@
                                     </pic:cNvPicPr>
                                   </pic:nvPicPr>
                                   <pic:blipFill>
-                                    <a:blip r:embed="rId20">
+                                    <a:blip r:embed="rId10">
                                       <a:extLst>
                                         <a:ext uri="{28A0092B-C50C-407E-A947-70E740481C1C}">
                                           <a14:useLocalDpi xmlns:a14="http://schemas.microsoft.com/office/drawing/2010/main" val="0"/>
@@ -692,7 +692,7 @@
                       <w:r>
                         <w:t xml:space="preserve"> </w:t>
                       </w:r>
-                      <w:hyperlink r:id="rId21" w:history="1">
+                      <w:hyperlink r:id="rId17" w:history="1">
                         <w:r>
                           <w:rPr>
                             <w:rStyle w:val="Hyperlink"/>
@@ -708,14 +708,14 @@
                       <w:r>
                         <w:pict w14:anchorId="52462784">
                           <v:shape id="Picture 12" o:spid="_x0000_i1027" type="#_x0000_t75" alt="Online World Wide Web Globe Network Svg Png Icon Free Download (#527746) -  OnlineWebFonts.COM" style="width:8.1pt;height:8.1pt;visibility:visible;mso-wrap-style:square">
-                            <v:imagedata r:id="rId22" o:title="Online World Wide Web Globe Network Svg Png Icon Free Download (#527746) -  OnlineWebFonts"/>
+                            <v:imagedata r:id="rId12" o:title="Online World Wide Web Globe Network Svg Png Icon Free Download (#527746) -  OnlineWebFonts"/>
                           </v:shape>
                         </w:pict>
                       </w:r>
                       <w:r>
                         <w:t xml:space="preserve"> </w:t>
                       </w:r>
-                      <w:hyperlink r:id="rId23" w:history="1">
+                      <w:hyperlink r:id="rId18" w:history="1">
                         <w:r>
                           <w:rPr>
                             <w:rStyle w:val="Hyperlink"/>
@@ -750,7 +750,7 @@
                                     </pic:cNvPicPr>
                                   </pic:nvPicPr>
                                   <pic:blipFill>
-                                    <a:blip r:embed="rId24">
+                                    <a:blip r:embed="rId14">
                                       <a:extLst>
                                         <a:ext uri="{28A0092B-C50C-407E-A947-70E740481C1C}">
                                           <a14:useLocalDpi xmlns:a14="http://schemas.microsoft.com/office/drawing/2010/main" val="0"/>
@@ -784,7 +784,7 @@
                       <w:r>
                         <w:t xml:space="preserve"> </w:t>
                       </w:r>
-                      <w:hyperlink r:id="rId25" w:history="1">
+                      <w:hyperlink r:id="rId19" w:history="1">
                         <w:r>
                           <w:rPr>
                             <w:rStyle w:val="Hyperlink"/>
@@ -910,7 +910,7 @@
                     <pic:cNvPicPr/>
                   </pic:nvPicPr>
                   <pic:blipFill>
-                    <a:blip r:embed="rId26" cstate="print">
+                    <a:blip r:embed="rId20" cstate="print">
                       <a:extLst>
                         <a:ext uri="{28A0092B-C50C-407E-A947-70E740481C1C}">
                           <a14:useLocalDpi xmlns:a14="http://schemas.microsoft.com/office/drawing/2010/main" val="0"/>
@@ -1745,7 +1745,7 @@
                 <w:b/>
                 <w:bCs/>
               </w:rPr>
-              <w:t>VirtualBox</w:t>
+              <w:t>Postman</w:t>
             </w:r>
           </w:p>
         </w:tc>
@@ -1763,7 +1763,7 @@
               <w:rPr>
                 <w:rFonts w:cstheme="minorHAnsi"/>
               </w:rPr>
-              <w:t>Beginner</w:t>
+              <w:t>Intermediate</w:t>
             </w:r>
           </w:p>
         </w:tc>
@@ -1808,69 +1808,6 @@
                 <w:b/>
                 <w:bCs/>
               </w:rPr>
-              <w:t>Postman</w:t>
-            </w:r>
-          </w:p>
-        </w:tc>
-        <w:tc>
-          <w:tcPr>
-            <w:tcW w:w="2030" w:type="pct"/>
-          </w:tcPr>
-          <w:p>
-            <w:pPr>
-              <w:rPr>
-                <w:rFonts w:cstheme="minorHAnsi"/>
-              </w:rPr>
-            </w:pPr>
-            <w:r>
-              <w:rPr>
-                <w:rFonts w:cstheme="minorHAnsi"/>
-              </w:rPr>
-              <w:t>Intermediate</w:t>
-            </w:r>
-          </w:p>
-        </w:tc>
-        <w:tc>
-          <w:tcPr>
-            <w:tcW w:w="737" w:type="pct"/>
-          </w:tcPr>
-          <w:p>
-            <w:pPr>
-              <w:rPr>
-                <w:rFonts w:cstheme="minorHAnsi"/>
-              </w:rPr>
-            </w:pPr>
-            <w:r>
-              <w:rPr>
-                <w:rFonts w:cstheme="minorHAnsi"/>
-              </w:rPr>
-              <w:t>2y</w:t>
-            </w:r>
-          </w:p>
-        </w:tc>
-      </w:tr>
-      <w:tr>
-        <w:trPr>
-          <w:trHeight w:val="185"/>
-        </w:trPr>
-        <w:tc>
-          <w:tcPr>
-            <w:tcW w:w="2234" w:type="pct"/>
-          </w:tcPr>
-          <w:p>
-            <w:pPr>
-              <w:rPr>
-                <w:rFonts w:cstheme="minorHAnsi"/>
-                <w:b/>
-                <w:bCs/>
-              </w:rPr>
-            </w:pPr>
-            <w:r>
-              <w:rPr>
-                <w:rFonts w:cstheme="minorHAnsi"/>
-                <w:b/>
-                <w:bCs/>
-              </w:rPr>
               <w:t>Git</w:t>
             </w:r>
           </w:p>
@@ -2033,7 +1970,7 @@
               <w:rPr>
                 <w:rFonts w:cstheme="minorHAnsi"/>
               </w:rPr>
-              <w:t>2m</w:t>
+              <w:t>4m</w:t>
             </w:r>
           </w:p>
         </w:tc>
@@ -2673,7 +2610,7 @@
         </w:rPr>
         <w:t xml:space="preserve"> </w:t>
       </w:r>
-      <w:hyperlink r:id="rId27" w:history="1">
+      <w:hyperlink r:id="rId21" w:history="1">
         <w:r>
           <w:rPr>
             <w:rStyle w:val="Hyperlink"/>
@@ -2779,466 +2716,611 @@
         <w:rPr>
           <w:rFonts w:cstheme="minorHAnsi"/>
         </w:rPr>
-        <w:t xml:space="preserve"> Overall technologies: HTML, CSS, JavaScript, REST, Angular</w:t>
-      </w:r>
-    </w:p>
-    <w:p>
-      <w:pPr>
-        <w:rPr>
-          <w:rFonts w:cstheme="minorHAnsi"/>
+        <w:t xml:space="preserve"> Overall technologies: </w:t>
+      </w:r>
+      <w:r>
+        <w:rPr>
+          <w:rFonts w:cstheme="minorHAnsi"/>
+        </w:rPr>
+        <w:t>HTML, CSS, JavaScript, REST, Angular, React, Thymeleaf, Mambu, moment.js, TypeScript, AWS Services, Java</w:t>
+      </w:r>
+      <w:r>
+        <w:rPr>
+          <w:rFonts w:cstheme="minorHAnsi"/>
+        </w:rPr>
+        <w:t>.</w:t>
+      </w:r>
+    </w:p>
+    <w:p>
+      <w:pPr>
+        <w:rPr>
+          <w:rFonts w:cstheme="minorHAnsi"/>
+          <w:sz w:val="21"/>
+          <w:szCs w:val="21"/>
+          <w:shd w:val="clear" w:color="auto" w:fill="FFFFFF"/>
         </w:rPr>
       </w:pPr>
       <w:r>
         <w:rPr>
           <w:rFonts w:ascii="Segoe UI Emoji" w:hAnsi="Segoe UI Emoji" w:cs="Segoe UI Emoji"/>
+          <w:sz w:val="21"/>
+          <w:szCs w:val="21"/>
+          <w:shd w:val="clear" w:color="auto" w:fill="FFFFFF"/>
+        </w:rPr>
+        <w:t>💼</w:t>
+      </w:r>
+      <w:r>
+        <w:rPr>
+          <w:rFonts w:cstheme="minorHAnsi"/>
+          <w:sz w:val="21"/>
+          <w:szCs w:val="21"/>
+          <w:shd w:val="clear" w:color="auto" w:fill="FFFFFF"/>
+        </w:rPr>
+        <w:t xml:space="preserve"> Client 1 - Alpha Team - United Kingdom</w:t>
+      </w:r>
+      <w:r>
+        <w:rPr>
+          <w:rFonts w:cstheme="minorHAnsi"/>
+          <w:sz w:val="21"/>
+          <w:szCs w:val="21"/>
+        </w:rPr>
+        <w:br/>
+      </w:r>
+      <w:r>
+        <w:rPr>
+          <w:rFonts w:ascii="Segoe UI Emoji" w:hAnsi="Segoe UI Emoji" w:cs="Segoe UI Emoji"/>
+          <w:sz w:val="21"/>
+          <w:szCs w:val="21"/>
+          <w:shd w:val="clear" w:color="auto" w:fill="FFFFFF"/>
+        </w:rPr>
+        <w:t>🗓</w:t>
+      </w:r>
+      <w:r>
+        <w:rPr>
+          <w:rFonts w:cstheme="minorHAnsi"/>
+          <w:sz w:val="21"/>
+          <w:szCs w:val="21"/>
+          <w:shd w:val="clear" w:color="auto" w:fill="FFFFFF"/>
+        </w:rPr>
+        <w:t>️ 10.2021 - 01.2022</w:t>
+      </w:r>
+      <w:r>
+        <w:rPr>
+          <w:rFonts w:cstheme="minorHAnsi"/>
+          <w:sz w:val="21"/>
+          <w:szCs w:val="21"/>
+        </w:rPr>
+        <w:br/>
+      </w:r>
+      <w:r>
+        <w:rPr>
+          <w:rFonts w:ascii="Segoe UI Emoji" w:hAnsi="Segoe UI Emoji" w:cs="Segoe UI Emoji"/>
+          <w:sz w:val="21"/>
+          <w:szCs w:val="21"/>
+          <w:shd w:val="clear" w:color="auto" w:fill="FFFFFF"/>
+        </w:rPr>
+        <w:t>🏦</w:t>
+      </w:r>
+      <w:r>
+        <w:rPr>
+          <w:rFonts w:cstheme="minorHAnsi"/>
+          <w:sz w:val="21"/>
+          <w:szCs w:val="21"/>
+          <w:shd w:val="clear" w:color="auto" w:fill="FFFFFF"/>
+        </w:rPr>
+        <w:t xml:space="preserve"> Industry: Banking, Insurance</w:t>
+      </w:r>
+      <w:r>
+        <w:rPr>
+          <w:rFonts w:cstheme="minorHAnsi"/>
+          <w:sz w:val="21"/>
+          <w:szCs w:val="21"/>
+        </w:rPr>
+        <w:br/>
+      </w:r>
+      <w:r>
+        <w:rPr>
+          <w:rFonts w:ascii="Segoe UI Emoji" w:hAnsi="Segoe UI Emoji" w:cs="Segoe UI Emoji"/>
+          <w:sz w:val="21"/>
+          <w:szCs w:val="21"/>
+          <w:shd w:val="clear" w:color="auto" w:fill="FFFFFF"/>
+        </w:rPr>
+        <w:t>💻</w:t>
+      </w:r>
+      <w:r>
+        <w:rPr>
+          <w:rFonts w:cstheme="minorHAnsi"/>
+          <w:sz w:val="21"/>
+          <w:szCs w:val="21"/>
+          <w:shd w:val="clear" w:color="auto" w:fill="FFFFFF"/>
+        </w:rPr>
+        <w:t xml:space="preserve"> Technologies: Angular, RxJs, Jira, moment.js</w:t>
+      </w:r>
+      <w:r>
+        <w:rPr>
+          <w:rFonts w:cstheme="minorHAnsi"/>
+          <w:sz w:val="21"/>
+          <w:szCs w:val="21"/>
+        </w:rPr>
+        <w:br/>
+      </w:r>
+      <w:r>
+        <w:rPr>
+          <w:rFonts w:cstheme="minorHAnsi"/>
+          <w:sz w:val="21"/>
+          <w:szCs w:val="21"/>
+        </w:rPr>
+        <w:br/>
+      </w:r>
+      <w:r>
+        <w:rPr>
+          <w:rFonts w:cstheme="minorHAnsi"/>
+          <w:sz w:val="21"/>
+          <w:szCs w:val="21"/>
+          <w:shd w:val="clear" w:color="auto" w:fill="FFFFFF"/>
+        </w:rPr>
+        <w:t>Noticeable features delivered:</w:t>
+      </w:r>
+      <w:r>
+        <w:rPr>
+          <w:rFonts w:cstheme="minorHAnsi"/>
+          <w:sz w:val="21"/>
+          <w:szCs w:val="21"/>
+          <w:shd w:val="clear" w:color="auto" w:fill="FFFFFF"/>
+        </w:rPr>
+        <w:br/>
+      </w:r>
+      <w:r>
+        <w:rPr>
+          <w:rFonts w:ascii="Segoe UI Symbol" w:hAnsi="Segoe UI Symbol" w:cs="Segoe UI Symbol"/>
+          <w:sz w:val="21"/>
+          <w:szCs w:val="21"/>
+          <w:shd w:val="clear" w:color="auto" w:fill="FFFFFF"/>
+        </w:rPr>
+        <w:t>★</w:t>
+      </w:r>
+      <w:r>
+        <w:rPr>
+          <w:rFonts w:cstheme="minorHAnsi"/>
+          <w:sz w:val="21"/>
+          <w:szCs w:val="21"/>
+          <w:shd w:val="clear" w:color="auto" w:fill="FFFFFF"/>
+        </w:rPr>
+        <w:t xml:space="preserve"> Wrote a tutorial about how to write clean code when working on the frontend side for Alpha Team;</w:t>
+      </w:r>
+      <w:r>
+        <w:rPr>
+          <w:rFonts w:cstheme="minorHAnsi"/>
+          <w:sz w:val="21"/>
+          <w:szCs w:val="21"/>
+          <w:shd w:val="clear" w:color="auto" w:fill="FFFFFF"/>
+        </w:rPr>
+        <w:br/>
+      </w:r>
+      <w:r>
+        <w:rPr>
+          <w:rFonts w:ascii="Segoe UI Symbol" w:hAnsi="Segoe UI Symbol" w:cs="Segoe UI Symbol"/>
+          <w:sz w:val="21"/>
+          <w:szCs w:val="21"/>
+          <w:shd w:val="clear" w:color="auto" w:fill="FFFFFF"/>
+        </w:rPr>
+        <w:t>★</w:t>
+      </w:r>
+      <w:r>
+        <w:rPr>
+          <w:rFonts w:cstheme="minorHAnsi"/>
+          <w:sz w:val="21"/>
+          <w:szCs w:val="21"/>
+          <w:shd w:val="clear" w:color="auto" w:fill="FFFFFF"/>
+        </w:rPr>
+        <w:t xml:space="preserve"> Feature that show to the user the active policies into a responsive and interactive design.</w:t>
+      </w:r>
+      <w:r>
+        <w:rPr>
+          <w:rFonts w:cstheme="minorHAnsi"/>
+          <w:sz w:val="21"/>
+          <w:szCs w:val="21"/>
+          <w:shd w:val="clear" w:color="auto" w:fill="FFFFFF"/>
+        </w:rPr>
+        <w:br/>
+      </w:r>
+      <w:r>
+        <w:rPr>
+          <w:rFonts w:ascii="Segoe UI Symbol" w:hAnsi="Segoe UI Symbol" w:cs="Segoe UI Symbol"/>
+          <w:sz w:val="21"/>
+          <w:szCs w:val="21"/>
+          <w:shd w:val="clear" w:color="auto" w:fill="FFFFFF"/>
+        </w:rPr>
+        <w:t>★</w:t>
+      </w:r>
+      <w:r>
+        <w:rPr>
+          <w:rFonts w:cstheme="minorHAnsi"/>
+          <w:sz w:val="21"/>
+          <w:szCs w:val="21"/>
+          <w:shd w:val="clear" w:color="auto" w:fill="FFFFFF"/>
+        </w:rPr>
+        <w:t xml:space="preserve"> Upgraded from Angular 8 to Angular 13;</w:t>
+      </w:r>
+      <w:r>
+        <w:rPr>
+          <w:rFonts w:cstheme="minorHAnsi"/>
+          <w:sz w:val="21"/>
+          <w:szCs w:val="21"/>
+          <w:shd w:val="clear" w:color="auto" w:fill="FFFFFF"/>
+        </w:rPr>
+        <w:br/>
+      </w:r>
+      <w:r>
+        <w:rPr>
+          <w:rFonts w:ascii="Segoe UI Symbol" w:hAnsi="Segoe UI Symbol" w:cs="Segoe UI Symbol"/>
+          <w:sz w:val="21"/>
+          <w:szCs w:val="21"/>
+          <w:shd w:val="clear" w:color="auto" w:fill="FFFFFF"/>
+        </w:rPr>
+        <w:t>★</w:t>
+      </w:r>
+      <w:r>
+        <w:rPr>
+          <w:rFonts w:cstheme="minorHAnsi"/>
+          <w:sz w:val="21"/>
+          <w:szCs w:val="21"/>
+          <w:shd w:val="clear" w:color="auto" w:fill="FFFFFF"/>
+        </w:rPr>
+        <w:t xml:space="preserve"> Improved the user authentication flow and added more layers of security for the confidential information;</w:t>
+      </w:r>
+      <w:r>
+        <w:rPr>
+          <w:rFonts w:cstheme="minorHAnsi"/>
+          <w:sz w:val="21"/>
+          <w:szCs w:val="21"/>
+          <w:shd w:val="clear" w:color="auto" w:fill="FFFFFF"/>
+        </w:rPr>
+        <w:br/>
+      </w:r>
+      <w:r>
+        <w:rPr>
+          <w:rFonts w:ascii="Segoe UI Symbol" w:hAnsi="Segoe UI Symbol" w:cs="Segoe UI Symbol"/>
+          <w:sz w:val="21"/>
+          <w:szCs w:val="21"/>
+          <w:shd w:val="clear" w:color="auto" w:fill="FFFFFF"/>
+        </w:rPr>
+        <w:t>★</w:t>
+      </w:r>
+      <w:r>
+        <w:rPr>
+          <w:rFonts w:cstheme="minorHAnsi"/>
+          <w:sz w:val="21"/>
+          <w:szCs w:val="21"/>
+          <w:shd w:val="clear" w:color="auto" w:fill="FFFFFF"/>
+        </w:rPr>
+        <w:t xml:space="preserve"> Adding the possibility of a Mid Term Adjustment to a policy.</w:t>
+      </w:r>
+    </w:p>
+    <w:p>
+      <w:pPr>
+        <w:rPr>
+          <w:rFonts w:cstheme="minorHAnsi"/>
+          <w:sz w:val="21"/>
+          <w:szCs w:val="21"/>
+          <w:shd w:val="clear" w:color="auto" w:fill="FFFFFF"/>
+        </w:rPr>
+      </w:pPr>
+      <w:r>
+        <w:rPr>
+          <w:rFonts w:ascii="Segoe UI Emoji" w:hAnsi="Segoe UI Emoji" w:cs="Segoe UI Emoji"/>
+          <w:sz w:val="21"/>
+          <w:szCs w:val="21"/>
+          <w:shd w:val="clear" w:color="auto" w:fill="FFFFFF"/>
+        </w:rPr>
+        <w:t>💼</w:t>
+      </w:r>
+      <w:r>
+        <w:rPr>
+          <w:rFonts w:cstheme="minorHAnsi"/>
+          <w:sz w:val="21"/>
+          <w:szCs w:val="21"/>
+          <w:shd w:val="clear" w:color="auto" w:fill="FFFFFF"/>
+        </w:rPr>
+        <w:t xml:space="preserve"> Client 2 - Germany</w:t>
+      </w:r>
+      <w:r>
+        <w:rPr>
+          <w:rFonts w:cstheme="minorHAnsi"/>
+          <w:sz w:val="21"/>
+          <w:szCs w:val="21"/>
+        </w:rPr>
+        <w:br/>
+      </w:r>
+      <w:r>
+        <w:rPr>
+          <w:rFonts w:ascii="Segoe UI Symbol" w:hAnsi="Segoe UI Symbol" w:cs="Segoe UI Symbol"/>
+          <w:sz w:val="21"/>
+          <w:szCs w:val="21"/>
+          <w:shd w:val="clear" w:color="auto" w:fill="FFFFFF"/>
+        </w:rPr>
+        <w:t>🗓</w:t>
+      </w:r>
+      <w:r>
+        <w:rPr>
+          <w:rFonts w:cstheme="minorHAnsi"/>
+          <w:sz w:val="21"/>
+          <w:szCs w:val="21"/>
+          <w:shd w:val="clear" w:color="auto" w:fill="FFFFFF"/>
+        </w:rPr>
+        <w:t>️ 02.2022 - Present</w:t>
+      </w:r>
+      <w:r>
+        <w:rPr>
+          <w:rFonts w:cstheme="minorHAnsi"/>
+          <w:sz w:val="21"/>
+          <w:szCs w:val="21"/>
+        </w:rPr>
+        <w:br/>
+      </w:r>
+      <w:r>
+        <w:rPr>
+          <w:rFonts w:ascii="Segoe UI Emoji" w:hAnsi="Segoe UI Emoji" w:cs="Segoe UI Emoji"/>
+          <w:sz w:val="21"/>
+          <w:szCs w:val="21"/>
+          <w:shd w:val="clear" w:color="auto" w:fill="FFFFFF"/>
+        </w:rPr>
+        <w:t>🏦</w:t>
+      </w:r>
+      <w:r>
+        <w:rPr>
+          <w:rFonts w:cstheme="minorHAnsi"/>
+          <w:sz w:val="21"/>
+          <w:szCs w:val="21"/>
+          <w:shd w:val="clear" w:color="auto" w:fill="FFFFFF"/>
+        </w:rPr>
+        <w:t xml:space="preserve"> Industry: Banking</w:t>
+      </w:r>
+      <w:r>
+        <w:rPr>
+          <w:rFonts w:cstheme="minorHAnsi"/>
+          <w:sz w:val="21"/>
+          <w:szCs w:val="21"/>
+        </w:rPr>
+        <w:br/>
+      </w:r>
+      <w:r>
+        <w:rPr>
+          <w:rFonts w:ascii="Segoe UI Emoji" w:hAnsi="Segoe UI Emoji" w:cs="Segoe UI Emoji"/>
+          <w:sz w:val="21"/>
+          <w:szCs w:val="21"/>
+          <w:shd w:val="clear" w:color="auto" w:fill="FFFFFF"/>
+        </w:rPr>
+        <w:t>💻</w:t>
+      </w:r>
+      <w:r>
+        <w:rPr>
+          <w:rFonts w:cstheme="minorHAnsi"/>
+          <w:sz w:val="21"/>
+          <w:szCs w:val="21"/>
+          <w:shd w:val="clear" w:color="auto" w:fill="FFFFFF"/>
+        </w:rPr>
+        <w:t xml:space="preserve"> Technologies: React, Thymeleaf, Mambu, moment.js, TypeScript, AWS Services, Java.</w:t>
+      </w:r>
+      <w:r>
+        <w:rPr>
+          <w:rFonts w:cstheme="minorHAnsi"/>
+          <w:sz w:val="21"/>
+          <w:szCs w:val="21"/>
+        </w:rPr>
+        <w:br/>
+      </w:r>
+      <w:r>
+        <w:rPr>
+          <w:rFonts w:cstheme="minorHAnsi"/>
+          <w:sz w:val="21"/>
+          <w:szCs w:val="21"/>
+          <w:shd w:val="clear" w:color="auto" w:fill="FFFFFF"/>
+        </w:rPr>
+        <w:t>Noticeable features delivered:</w:t>
+      </w:r>
+      <w:r>
+        <w:rPr>
+          <w:rFonts w:cstheme="minorHAnsi"/>
+          <w:sz w:val="21"/>
+          <w:szCs w:val="21"/>
+        </w:rPr>
+        <w:br/>
+      </w:r>
+      <w:r>
+        <w:rPr>
+          <w:rFonts w:ascii="Segoe UI Symbol" w:hAnsi="Segoe UI Symbol" w:cs="Segoe UI Symbol"/>
+          <w:sz w:val="21"/>
+          <w:szCs w:val="21"/>
+          <w:shd w:val="clear" w:color="auto" w:fill="FFFFFF"/>
+        </w:rPr>
+        <w:t>★</w:t>
+      </w:r>
+      <w:r>
+        <w:rPr>
+          <w:rFonts w:cstheme="minorHAnsi"/>
+          <w:sz w:val="21"/>
+          <w:szCs w:val="21"/>
+          <w:shd w:val="clear" w:color="auto" w:fill="FFFFFF"/>
+        </w:rPr>
+        <w:t xml:space="preserve"> Created new React components and uploaded them into Mambu;</w:t>
+      </w:r>
+      <w:r>
+        <w:rPr>
+          <w:rFonts w:cstheme="minorHAnsi"/>
+          <w:sz w:val="21"/>
+          <w:szCs w:val="21"/>
+        </w:rPr>
+        <w:br/>
+      </w:r>
+      <w:r>
+        <w:rPr>
+          <w:rFonts w:ascii="Segoe UI Symbol" w:hAnsi="Segoe UI Symbol" w:cs="Segoe UI Symbol"/>
+          <w:sz w:val="21"/>
+          <w:szCs w:val="21"/>
+          <w:shd w:val="clear" w:color="auto" w:fill="FFFFFF"/>
+        </w:rPr>
+        <w:t>★</w:t>
+      </w:r>
+      <w:r>
+        <w:rPr>
+          <w:rFonts w:cstheme="minorHAnsi"/>
+          <w:sz w:val="21"/>
+          <w:szCs w:val="21"/>
+          <w:shd w:val="clear" w:color="auto" w:fill="FFFFFF"/>
+        </w:rPr>
+        <w:t xml:space="preserve"> Modified Java functions accordingly to Thymeleaf templates to create custom PDF files.</w:t>
+      </w:r>
+    </w:p>
+    <w:p>
+      <w:pPr>
+        <w:rPr>
+          <w:rFonts w:cstheme="minorHAnsi"/>
+          <w:b/>
+          <w:bCs/>
+          <w:sz w:val="21"/>
+          <w:szCs w:val="21"/>
+          <w:shd w:val="clear" w:color="auto" w:fill="FFFFFF"/>
+        </w:rPr>
+      </w:pPr>
+      <w:r>
+        <w:rPr>
+          <w:rFonts w:ascii="Segoe UI Emoji" w:hAnsi="Segoe UI Emoji" w:cs="Segoe UI Emoji"/>
+          <w:sz w:val="21"/>
+          <w:szCs w:val="21"/>
+          <w:shd w:val="clear" w:color="auto" w:fill="FFFFFF"/>
+        </w:rPr>
+        <w:t>💼</w:t>
+      </w:r>
+      <w:r>
+        <w:rPr>
+          <w:rFonts w:cstheme="minorHAnsi"/>
+          <w:sz w:val="21"/>
+          <w:szCs w:val="21"/>
+          <w:shd w:val="clear" w:color="auto" w:fill="FFFFFF"/>
+        </w:rPr>
+        <w:t xml:space="preserve"> Client 3 - Alpha Team - United Kingdom</w:t>
+      </w:r>
+      <w:r>
+        <w:rPr>
+          <w:rFonts w:cstheme="minorHAnsi"/>
+          <w:sz w:val="21"/>
+          <w:szCs w:val="21"/>
+        </w:rPr>
+        <w:br/>
+      </w:r>
+      <w:r>
+        <w:rPr>
+          <w:rFonts w:ascii="Segoe UI Symbol" w:hAnsi="Segoe UI Symbol" w:cs="Segoe UI Symbol"/>
+          <w:sz w:val="21"/>
+          <w:szCs w:val="21"/>
+          <w:shd w:val="clear" w:color="auto" w:fill="FFFFFF"/>
+        </w:rPr>
+        <w:t>🗓</w:t>
+      </w:r>
+      <w:r>
+        <w:rPr>
+          <w:rFonts w:cstheme="minorHAnsi"/>
+          <w:sz w:val="21"/>
+          <w:szCs w:val="21"/>
+          <w:shd w:val="clear" w:color="auto" w:fill="FFFFFF"/>
+        </w:rPr>
+        <w:t>️ 02.2022 - Present</w:t>
+      </w:r>
+      <w:r>
+        <w:rPr>
+          <w:rFonts w:cstheme="minorHAnsi"/>
+          <w:sz w:val="21"/>
+          <w:szCs w:val="21"/>
+        </w:rPr>
+        <w:br/>
+      </w:r>
+      <w:r>
+        <w:rPr>
+          <w:rFonts w:ascii="Segoe UI Emoji" w:hAnsi="Segoe UI Emoji" w:cs="Segoe UI Emoji"/>
+          <w:sz w:val="21"/>
+          <w:szCs w:val="21"/>
+          <w:shd w:val="clear" w:color="auto" w:fill="FFFFFF"/>
+        </w:rPr>
+        <w:t>🏦</w:t>
+      </w:r>
+      <w:r>
+        <w:rPr>
+          <w:rFonts w:cstheme="minorHAnsi"/>
+          <w:sz w:val="21"/>
+          <w:szCs w:val="21"/>
+          <w:shd w:val="clear" w:color="auto" w:fill="FFFFFF"/>
+        </w:rPr>
+        <w:t xml:space="preserve"> Industry: E-Commerce</w:t>
+      </w:r>
+      <w:r>
+        <w:rPr>
+          <w:rFonts w:cstheme="minorHAnsi"/>
+          <w:sz w:val="21"/>
+          <w:szCs w:val="21"/>
+        </w:rPr>
+        <w:br/>
+      </w:r>
+      <w:r>
+        <w:rPr>
+          <w:rFonts w:ascii="Segoe UI Emoji" w:hAnsi="Segoe UI Emoji" w:cs="Segoe UI Emoji"/>
+          <w:sz w:val="21"/>
+          <w:szCs w:val="21"/>
+          <w:shd w:val="clear" w:color="auto" w:fill="FFFFFF"/>
+        </w:rPr>
+        <w:t>💻</w:t>
+      </w:r>
+      <w:r>
+        <w:rPr>
+          <w:rFonts w:cstheme="minorHAnsi"/>
+          <w:sz w:val="21"/>
+          <w:szCs w:val="21"/>
+          <w:shd w:val="clear" w:color="auto" w:fill="FFFFFF"/>
+        </w:rPr>
+        <w:t xml:space="preserve"> Technologies: React, TypeScript.</w:t>
+      </w:r>
+      <w:r>
+        <w:rPr>
+          <w:rFonts w:cstheme="minorHAnsi"/>
+          <w:sz w:val="21"/>
+          <w:szCs w:val="21"/>
+        </w:rPr>
+        <w:br/>
+      </w:r>
+      <w:r>
+        <w:rPr>
+          <w:rFonts w:cstheme="minorHAnsi"/>
+          <w:sz w:val="21"/>
+          <w:szCs w:val="21"/>
+          <w:shd w:val="clear" w:color="auto" w:fill="FFFFFF"/>
+        </w:rPr>
+        <w:t>Assignment description:</w:t>
+      </w:r>
+      <w:r>
+        <w:rPr>
+          <w:rFonts w:cstheme="minorHAnsi"/>
+          <w:sz w:val="21"/>
+          <w:szCs w:val="21"/>
+        </w:rPr>
+        <w:br/>
+      </w:r>
+      <w:r>
+        <w:rPr>
+          <w:rFonts w:ascii="Segoe UI Symbol" w:hAnsi="Segoe UI Symbol" w:cs="Segoe UI Symbol"/>
+          <w:sz w:val="21"/>
+          <w:szCs w:val="21"/>
+          <w:shd w:val="clear" w:color="auto" w:fill="FFFFFF"/>
         </w:rPr>
         <w:t>☑</w:t>
       </w:r>
       <w:r>
         <w:rPr>
           <w:rFonts w:cstheme="minorHAnsi"/>
-        </w:rPr>
-        <w:t>️ I analyze and study the aspects of the program, decide the objectives to be achieved, making objective proposals for development and design;</w:t>
-      </w:r>
-    </w:p>
-    <w:p>
-      <w:pPr>
-        <w:rPr>
-          <w:rFonts w:cstheme="minorHAnsi"/>
-        </w:rPr>
-      </w:pPr>
-      <w:r>
-        <w:rPr>
-          <w:rFonts w:ascii="Segoe UI Emoji" w:hAnsi="Segoe UI Emoji" w:cs="Segoe UI Emoji"/>
-        </w:rPr>
-        <w:t>☑</w:t>
-      </w:r>
-      <w:r>
-        <w:rPr>
-          <w:rFonts w:cstheme="minorHAnsi"/>
-        </w:rPr>
-        <w:t>️ I design and implement quality applications, using technologies specific to each project, being up to date with news in the field;</w:t>
-      </w:r>
-    </w:p>
-    <w:p>
-      <w:pPr>
-        <w:rPr>
-          <w:rFonts w:cstheme="minorHAnsi"/>
-        </w:rPr>
-      </w:pPr>
-      <w:r>
-        <w:rPr>
-          <w:rFonts w:ascii="Segoe UI Emoji" w:hAnsi="Segoe UI Emoji" w:cs="Segoe UI Emoji"/>
-        </w:rPr>
-        <w:t>☑</w:t>
-      </w:r>
-      <w:r>
-        <w:rPr>
-          <w:rFonts w:cstheme="minorHAnsi"/>
-        </w:rPr>
-        <w:t>️ I perform maintenance for existing projects;</w:t>
-      </w:r>
-    </w:p>
-    <w:p>
-      <w:pPr>
-        <w:rPr>
-          <w:rFonts w:cstheme="minorHAnsi"/>
-        </w:rPr>
-      </w:pPr>
-      <w:r>
-        <w:rPr>
-          <w:rFonts w:ascii="Segoe UI Emoji" w:hAnsi="Segoe UI Emoji" w:cs="Segoe UI Emoji"/>
-        </w:rPr>
-        <w:t>☑</w:t>
-      </w:r>
-      <w:r>
-        <w:rPr>
-          <w:rFonts w:cstheme="minorHAnsi"/>
-        </w:rPr>
-        <w:t>️ I identify clients' needs and propose optimal solutions to them, participating in all meetings;</w:t>
-      </w:r>
-    </w:p>
-    <w:p>
-      <w:pPr>
-        <w:rPr>
-          <w:rFonts w:cstheme="minorHAnsi"/>
-        </w:rPr>
-      </w:pPr>
-      <w:r>
-        <w:rPr>
-          <w:rFonts w:ascii="Segoe UI Emoji" w:hAnsi="Segoe UI Emoji" w:cs="Segoe UI Emoji"/>
-        </w:rPr>
-        <w:t>☑</w:t>
-      </w:r>
-      <w:r>
-        <w:rPr>
-          <w:rFonts w:cstheme="minorHAnsi"/>
-        </w:rPr>
-        <w:t>️ I constantly participate in professional training courses and provide mentoring for other colleagues.</w:t>
-      </w:r>
-    </w:p>
-    <w:p>
-      <w:pPr>
-        <w:rPr>
-          <w:rFonts w:cstheme="minorHAnsi"/>
-          <w:shd w:val="clear" w:color="auto" w:fill="FFFFFF"/>
-        </w:rPr>
-      </w:pPr>
-    </w:p>
-    <w:p>
-      <w:pPr>
-        <w:rPr>
-          <w:rFonts w:cstheme="minorHAnsi"/>
-          <w:sz w:val="21"/>
-          <w:szCs w:val="21"/>
-          <w:shd w:val="clear" w:color="auto" w:fill="FFFFFF"/>
-        </w:rPr>
-      </w:pPr>
-      <w:r>
-        <w:rPr>
-          <w:rFonts w:ascii="Segoe UI Emoji" w:hAnsi="Segoe UI Emoji" w:cs="Segoe UI Emoji"/>
-          <w:sz w:val="21"/>
-          <w:szCs w:val="21"/>
-          <w:shd w:val="clear" w:color="auto" w:fill="FFFFFF"/>
-        </w:rPr>
-        <w:t>💼</w:t>
-      </w:r>
-      <w:r>
-        <w:rPr>
-          <w:rFonts w:cstheme="minorHAnsi"/>
-          <w:sz w:val="21"/>
-          <w:szCs w:val="21"/>
-          <w:shd w:val="clear" w:color="auto" w:fill="FFFFFF"/>
-        </w:rPr>
-        <w:t xml:space="preserve"> Client 1 - Alpha Team - United Kingdom</w:t>
-      </w:r>
-      <w:r>
-        <w:rPr>
-          <w:rFonts w:cstheme="minorHAnsi"/>
-          <w:sz w:val="21"/>
-          <w:szCs w:val="21"/>
-        </w:rPr>
-        <w:br/>
-      </w:r>
-      <w:r>
-        <w:rPr>
-          <w:rFonts w:ascii="Segoe UI Emoji" w:hAnsi="Segoe UI Emoji" w:cs="Segoe UI Emoji"/>
-          <w:sz w:val="21"/>
-          <w:szCs w:val="21"/>
-          <w:shd w:val="clear" w:color="auto" w:fill="FFFFFF"/>
-        </w:rPr>
-        <w:t>🗓</w:t>
-      </w:r>
-      <w:r>
-        <w:rPr>
-          <w:rFonts w:cstheme="minorHAnsi"/>
-          <w:sz w:val="21"/>
-          <w:szCs w:val="21"/>
-          <w:shd w:val="clear" w:color="auto" w:fill="FFFFFF"/>
-        </w:rPr>
-        <w:t>️ 10.2021 - 01.2022</w:t>
-      </w:r>
-      <w:r>
-        <w:rPr>
-          <w:rFonts w:cstheme="minorHAnsi"/>
-          <w:sz w:val="21"/>
-          <w:szCs w:val="21"/>
-        </w:rPr>
-        <w:br/>
-      </w:r>
-      <w:r>
-        <w:rPr>
-          <w:rFonts w:ascii="Segoe UI Emoji" w:hAnsi="Segoe UI Emoji" w:cs="Segoe UI Emoji"/>
-          <w:sz w:val="21"/>
-          <w:szCs w:val="21"/>
-          <w:shd w:val="clear" w:color="auto" w:fill="FFFFFF"/>
-        </w:rPr>
-        <w:t>🏦</w:t>
-      </w:r>
-      <w:r>
-        <w:rPr>
-          <w:rFonts w:cstheme="minorHAnsi"/>
-          <w:sz w:val="21"/>
-          <w:szCs w:val="21"/>
-          <w:shd w:val="clear" w:color="auto" w:fill="FFFFFF"/>
-        </w:rPr>
-        <w:t xml:space="preserve"> Industry: Banking, Insurance</w:t>
-      </w:r>
-      <w:r>
-        <w:rPr>
-          <w:rFonts w:cstheme="minorHAnsi"/>
-          <w:sz w:val="21"/>
-          <w:szCs w:val="21"/>
-        </w:rPr>
-        <w:br/>
-      </w:r>
-      <w:r>
-        <w:rPr>
-          <w:rFonts w:ascii="Segoe UI Emoji" w:hAnsi="Segoe UI Emoji" w:cs="Segoe UI Emoji"/>
-          <w:sz w:val="21"/>
-          <w:szCs w:val="21"/>
-          <w:shd w:val="clear" w:color="auto" w:fill="FFFFFF"/>
-        </w:rPr>
-        <w:t>💻</w:t>
-      </w:r>
-      <w:r>
-        <w:rPr>
-          <w:rFonts w:cstheme="minorHAnsi"/>
-          <w:sz w:val="21"/>
-          <w:szCs w:val="21"/>
-          <w:shd w:val="clear" w:color="auto" w:fill="FFFFFF"/>
-        </w:rPr>
-        <w:t xml:space="preserve"> Technologies: Angular, RxJs, Jira, moment.js</w:t>
-      </w:r>
-      <w:r>
-        <w:rPr>
-          <w:rFonts w:cstheme="minorHAnsi"/>
-          <w:sz w:val="21"/>
-          <w:szCs w:val="21"/>
-        </w:rPr>
-        <w:br/>
-      </w:r>
-      <w:r>
-        <w:rPr>
-          <w:rFonts w:cstheme="minorHAnsi"/>
-          <w:sz w:val="21"/>
-          <w:szCs w:val="21"/>
-        </w:rPr>
-        <w:br/>
-      </w:r>
-      <w:r>
-        <w:rPr>
-          <w:rFonts w:cstheme="minorHAnsi"/>
-          <w:sz w:val="21"/>
-          <w:szCs w:val="21"/>
-          <w:shd w:val="clear" w:color="auto" w:fill="FFFFFF"/>
-        </w:rPr>
-        <w:t>Assignment description:</w:t>
-      </w:r>
-      <w:r>
-        <w:rPr>
-          <w:rFonts w:cstheme="minorHAnsi"/>
-          <w:sz w:val="21"/>
-          <w:szCs w:val="21"/>
-        </w:rPr>
-        <w:br/>
-      </w:r>
-      <w:r>
-        <w:rPr>
-          <w:rFonts w:ascii="Segoe UI Emoji" w:hAnsi="Segoe UI Emoji" w:cs="Segoe UI Emoji"/>
-          <w:sz w:val="21"/>
-          <w:szCs w:val="21"/>
-          <w:shd w:val="clear" w:color="auto" w:fill="FFFFFF"/>
-        </w:rPr>
-        <w:t>☑</w:t>
-      </w:r>
-      <w:r>
-        <w:rPr>
-          <w:rFonts w:cstheme="minorHAnsi"/>
-          <w:sz w:val="21"/>
-          <w:szCs w:val="21"/>
-          <w:shd w:val="clear" w:color="auto" w:fill="FFFFFF"/>
-        </w:rPr>
-        <w:t>️ Writing documentation;</w:t>
-      </w:r>
-      <w:r>
-        <w:rPr>
-          <w:rFonts w:cstheme="minorHAnsi"/>
-          <w:sz w:val="21"/>
-          <w:szCs w:val="21"/>
-        </w:rPr>
-        <w:br/>
-      </w:r>
-      <w:r>
-        <w:rPr>
-          <w:rFonts w:ascii="Segoe UI Emoji" w:hAnsi="Segoe UI Emoji" w:cs="Segoe UI Emoji"/>
-          <w:sz w:val="21"/>
-          <w:szCs w:val="21"/>
-          <w:shd w:val="clear" w:color="auto" w:fill="FFFFFF"/>
-        </w:rPr>
-        <w:t>☑</w:t>
-      </w:r>
-      <w:r>
-        <w:rPr>
-          <w:rFonts w:cstheme="minorHAnsi"/>
-          <w:sz w:val="21"/>
-          <w:szCs w:val="21"/>
-          <w:shd w:val="clear" w:color="auto" w:fill="FFFFFF"/>
-        </w:rPr>
-        <w:t>️ Delivering quality code and new features for Alpha Insurance field;</w:t>
-      </w:r>
-      <w:r>
-        <w:rPr>
-          <w:rFonts w:cstheme="minorHAnsi"/>
-          <w:sz w:val="21"/>
-          <w:szCs w:val="21"/>
-        </w:rPr>
-        <w:br/>
-      </w:r>
-      <w:r>
-        <w:rPr>
-          <w:rFonts w:ascii="Segoe UI Emoji" w:hAnsi="Segoe UI Emoji" w:cs="Segoe UI Emoji"/>
-          <w:sz w:val="21"/>
-          <w:szCs w:val="21"/>
-          <w:shd w:val="clear" w:color="auto" w:fill="FFFFFF"/>
-        </w:rPr>
-        <w:t>☑</w:t>
-      </w:r>
-      <w:r>
-        <w:rPr>
-          <w:rFonts w:cstheme="minorHAnsi"/>
-          <w:sz w:val="21"/>
-          <w:szCs w:val="21"/>
-          <w:shd w:val="clear" w:color="auto" w:fill="FFFFFF"/>
-        </w:rPr>
-        <w:t>️ Mentoring colleagues.</w:t>
-      </w:r>
-      <w:r>
-        <w:rPr>
-          <w:rFonts w:cstheme="minorHAnsi"/>
-          <w:sz w:val="21"/>
-          <w:szCs w:val="21"/>
-        </w:rPr>
-        <w:br/>
-      </w:r>
-      <w:r>
-        <w:rPr>
-          <w:rFonts w:cstheme="minorHAnsi"/>
-          <w:sz w:val="21"/>
-          <w:szCs w:val="21"/>
-          <w:shd w:val="clear" w:color="auto" w:fill="FFFFFF"/>
-        </w:rPr>
-        <w:t>Noticeable features delivered:</w:t>
-      </w:r>
-      <w:r>
-        <w:rPr>
-          <w:rFonts w:cstheme="minorHAnsi"/>
-          <w:sz w:val="21"/>
-          <w:szCs w:val="21"/>
-        </w:rPr>
-        <w:br/>
-      </w:r>
-      <w:r>
-        <w:rPr>
-          <w:rFonts w:ascii="Segoe UI Symbol" w:hAnsi="Segoe UI Symbol" w:cs="Segoe UI Symbol"/>
-          <w:sz w:val="21"/>
-          <w:szCs w:val="21"/>
-          <w:shd w:val="clear" w:color="auto" w:fill="FFFFFF"/>
-        </w:rPr>
-        <w:t>★</w:t>
-      </w:r>
-      <w:r>
-        <w:rPr>
-          <w:rFonts w:cstheme="minorHAnsi"/>
-          <w:sz w:val="21"/>
-          <w:szCs w:val="21"/>
-          <w:shd w:val="clear" w:color="auto" w:fill="FFFFFF"/>
-        </w:rPr>
-        <w:t xml:space="preserve"> Wrote a tutorial about how to write clean code when working on the frontend side for Alpha Team;</w:t>
-      </w:r>
-      <w:r>
-        <w:rPr>
-          <w:rFonts w:cstheme="minorHAnsi"/>
-          <w:sz w:val="21"/>
-          <w:szCs w:val="21"/>
-        </w:rPr>
-        <w:br/>
-      </w:r>
-      <w:r>
-        <w:rPr>
-          <w:rFonts w:ascii="Segoe UI Symbol" w:hAnsi="Segoe UI Symbol" w:cs="Segoe UI Symbol"/>
-          <w:sz w:val="21"/>
-          <w:szCs w:val="21"/>
-          <w:shd w:val="clear" w:color="auto" w:fill="FFFFFF"/>
-        </w:rPr>
-        <w:t>★</w:t>
-      </w:r>
-      <w:r>
-        <w:rPr>
-          <w:rFonts w:cstheme="minorHAnsi"/>
-          <w:sz w:val="21"/>
-          <w:szCs w:val="21"/>
-          <w:shd w:val="clear" w:color="auto" w:fill="FFFFFF"/>
-        </w:rPr>
-        <w:t xml:space="preserve"> Feature that show to the user the active policies into a responsive and interactive design.</w:t>
-      </w:r>
-      <w:r>
-        <w:rPr>
-          <w:rFonts w:cstheme="minorHAnsi"/>
-          <w:sz w:val="21"/>
-          <w:szCs w:val="21"/>
-        </w:rPr>
-        <w:br/>
-      </w:r>
-      <w:r>
-        <w:rPr>
-          <w:rFonts w:ascii="Segoe UI Symbol" w:hAnsi="Segoe UI Symbol" w:cs="Segoe UI Symbol"/>
-          <w:sz w:val="21"/>
-          <w:szCs w:val="21"/>
-          <w:shd w:val="clear" w:color="auto" w:fill="FFFFFF"/>
-        </w:rPr>
-        <w:t>★</w:t>
-      </w:r>
-      <w:r>
-        <w:rPr>
-          <w:rFonts w:cstheme="minorHAnsi"/>
-          <w:sz w:val="21"/>
-          <w:szCs w:val="21"/>
-          <w:shd w:val="clear" w:color="auto" w:fill="FFFFFF"/>
-        </w:rPr>
-        <w:t xml:space="preserve"> Upgraded from Angular 8 to Angular 13;</w:t>
-      </w:r>
-      <w:r>
-        <w:rPr>
-          <w:rFonts w:cstheme="minorHAnsi"/>
-          <w:sz w:val="21"/>
-          <w:szCs w:val="21"/>
-        </w:rPr>
-        <w:br/>
-      </w:r>
-      <w:r>
-        <w:rPr>
-          <w:rFonts w:ascii="Segoe UI Symbol" w:hAnsi="Segoe UI Symbol" w:cs="Segoe UI Symbol"/>
-          <w:sz w:val="21"/>
-          <w:szCs w:val="21"/>
-          <w:shd w:val="clear" w:color="auto" w:fill="FFFFFF"/>
-        </w:rPr>
-        <w:t>★</w:t>
-      </w:r>
-      <w:r>
-        <w:rPr>
-          <w:rFonts w:cstheme="minorHAnsi"/>
-          <w:sz w:val="21"/>
-          <w:szCs w:val="21"/>
-          <w:shd w:val="clear" w:color="auto" w:fill="FFFFFF"/>
-        </w:rPr>
-        <w:t xml:space="preserve"> Improved the user authentication flow and added more layers of security for the confidential information;</w:t>
-      </w:r>
-      <w:r>
-        <w:rPr>
-          <w:rFonts w:cstheme="minorHAnsi"/>
-          <w:sz w:val="21"/>
-          <w:szCs w:val="21"/>
-        </w:rPr>
-        <w:br/>
-      </w:r>
-      <w:r>
-        <w:rPr>
-          <w:rFonts w:ascii="Segoe UI Symbol" w:hAnsi="Segoe UI Symbol" w:cs="Segoe UI Symbol"/>
-          <w:sz w:val="21"/>
-          <w:szCs w:val="21"/>
-          <w:shd w:val="clear" w:color="auto" w:fill="FFFFFF"/>
-        </w:rPr>
-        <w:t>★</w:t>
-      </w:r>
-      <w:r>
-        <w:rPr>
-          <w:rFonts w:cstheme="minorHAnsi"/>
-          <w:sz w:val="21"/>
-          <w:szCs w:val="21"/>
-          <w:shd w:val="clear" w:color="auto" w:fill="FFFFFF"/>
-        </w:rPr>
-        <w:t xml:space="preserve"> Adding the possibility of a Mid Term Adjustment to a policy.</w:t>
+          <w:sz w:val="21"/>
+          <w:szCs w:val="21"/>
+          <w:shd w:val="clear" w:color="auto" w:fill="FFFFFF"/>
+        </w:rPr>
+        <w:t>️ Create new React components.</w:t>
       </w:r>
     </w:p>
     <w:p>
@@ -3325,7 +3407,7 @@
         </w:rPr>
         <w:t xml:space="preserve">- </w:t>
       </w:r>
-      <w:hyperlink r:id="rId28" w:history="1">
+      <w:hyperlink r:id="rId22" w:history="1">
         <w:r>
           <w:rPr>
             <w:rStyle w:val="Hyperlink"/>
@@ -3561,7 +3643,7 @@
         </w:rPr>
         <w:t xml:space="preserve"> </w:t>
       </w:r>
-      <w:hyperlink r:id="rId29" w:history="1">
+      <w:hyperlink r:id="rId23" w:history="1">
         <w:r>
           <w:rPr>
             <w:rStyle w:val="Hyperlink"/>
@@ -3587,12 +3669,28 @@
     </w:p>
     <w:p/>
     <w:p>
-      <w:pPr>
-        <w:rPr>
-          <w:rFonts w:cstheme="minorHAnsi"/>
-        </w:rPr>
-      </w:pPr>
-      <w:hyperlink r:id="rId30" w:history="1">
+      <w:hyperlink r:id="rId24" w:history="1">
+        <w:r>
+          <w:rPr>
+            <w:rStyle w:val="Hyperlink"/>
+          </w:rPr>
+          <w:t xml:space="preserve">Angular Certificate (HackerRank) </w:t>
+        </w:r>
+        <w:r>
+          <w:rPr>
+            <w:rStyle w:val="Hyperlink"/>
+          </w:rPr>
+          <w:t>↗</w:t>
+        </w:r>
+      </w:hyperlink>
+    </w:p>
+    <w:p>
+      <w:pPr>
+        <w:rPr>
+          <w:rFonts w:cstheme="minorHAnsi"/>
+        </w:rPr>
+      </w:pPr>
+      <w:hyperlink r:id="rId25" w:history="1">
         <w:r>
           <w:rPr>
             <w:rStyle w:val="Hyperlink"/>
@@ -3621,7 +3719,7 @@
           <w:rFonts w:cstheme="minorHAnsi"/>
         </w:rPr>
       </w:pPr>
-      <w:hyperlink r:id="rId31" w:history="1">
+      <w:hyperlink r:id="rId26" w:history="1">
         <w:r>
           <w:rPr>
             <w:rStyle w:val="Hyperlink"/>
@@ -3650,7 +3748,7 @@
           <w:rFonts w:cstheme="minorHAnsi"/>
         </w:rPr>
       </w:pPr>
-      <w:hyperlink r:id="rId32" w:history="1">
+      <w:hyperlink r:id="rId27" w:history="1">
         <w:r>
           <w:rPr>
             <w:rStyle w:val="Hyperlink"/>
@@ -3673,20 +3771,13 @@
           <w:rFonts w:cstheme="minorHAnsi"/>
         </w:rPr>
       </w:pPr>
-      <w:hyperlink r:id="rId33" w:history="1">
+      <w:hyperlink r:id="rId28" w:history="1">
         <w:r>
           <w:rPr>
             <w:rStyle w:val="Hyperlink"/>
             <w:rFonts w:cstheme="minorHAnsi"/>
           </w:rPr>
-          <w:t xml:space="preserve">ES SET English Certificate (EF Standard English Test) </w:t>
-        </w:r>
-        <w:r>
-          <w:rPr>
-            <w:rStyle w:val="Hyperlink"/>
-            <w:rFonts w:cstheme="minorHAnsi"/>
-          </w:rPr>
-          <w:t>↗</w:t>
+          <w:t>ES SET English Certificate (EF Standard English Test) - C1 Advanced ↗</w:t>
         </w:r>
       </w:hyperlink>
     </w:p>
@@ -3696,7 +3787,7 @@
           <w:rFonts w:cstheme="minorHAnsi"/>
         </w:rPr>
       </w:pPr>
-      <w:hyperlink r:id="rId34" w:history="1">
+      <w:hyperlink r:id="rId29" w:history="1">
         <w:r>
           <w:rPr>
             <w:rStyle w:val="Hyperlink"/>
@@ -3719,7 +3810,7 @@
           <w:rFonts w:cstheme="minorHAnsi"/>
         </w:rPr>
       </w:pPr>
-      <w:hyperlink r:id="rId35" w:history="1">
+      <w:hyperlink r:id="rId30" w:history="1">
         <w:r>
           <w:rPr>
             <w:rStyle w:val="Hyperlink"/>
@@ -3841,7 +3932,6 @@
         <w:t>.</w:t>
       </w:r>
     </w:p>
-    <w:p/>
     <w:p>
       <w:pPr>
         <w:spacing w:line="240" w:lineRule="auto"/>
@@ -4029,7 +4119,7 @@
           <w:szCs w:val="21"/>
           <w:shd w:val="clear" w:color="auto" w:fill="FFFFFF"/>
         </w:rPr>
-        <w:t xml:space="preserve"> Internship - Alpha Team - Germany</w:t>
+        <w:t xml:space="preserve"> Internship - Germany</w:t>
       </w:r>
       <w:r>
         <w:rPr>
@@ -4702,21 +4792,76 @@
         </w:rPr>
         <w:t>PUBLICATIONS</w:t>
       </w:r>
-    </w:p>
-    <w:p>
-      <w:pPr>
-        <w:rPr>
-          <w:rFonts w:cstheme="minorHAnsi"/>
-        </w:rPr>
-      </w:pPr>
-    </w:p>
-    <w:p>
-      <w:pPr>
-        <w:rPr>
-          <w:rFonts w:cstheme="minorHAnsi"/>
-        </w:rPr>
-      </w:pPr>
-      <w:hyperlink r:id="rId36" w:history="1">
+      <w:r>
+        <w:rPr>
+          <w:rFonts w:ascii="Arial" w:hAnsi="Arial" w:cs="Arial"/>
+          <w:b/>
+          <w:bCs/>
+          <w:sz w:val="28"/>
+          <w:szCs w:val="28"/>
+        </w:rPr>
+        <w:t xml:space="preserve"> </w:t>
+      </w:r>
+      <w:hyperlink r:id="rId31" w:history="1">
+        <w:r>
+          <w:rPr>
+            <w:rStyle w:val="Hyperlink"/>
+            <w:rFonts w:cstheme="minorHAnsi"/>
+          </w:rPr>
+          <w:t>(more on website</w:t>
+        </w:r>
+        <w:r>
+          <w:rPr>
+            <w:rStyle w:val="Hyperlink"/>
+            <w:rFonts w:cstheme="minorHAnsi"/>
+          </w:rPr>
+          <w:t xml:space="preserve"> </w:t>
+        </w:r>
+        <w:r>
+          <w:rPr>
+            <w:rStyle w:val="Hyperlink"/>
+            <w:rFonts w:cstheme="minorHAnsi"/>
+          </w:rPr>
+          <w:t>↗)</w:t>
+        </w:r>
+      </w:hyperlink>
+    </w:p>
+    <w:p>
+      <w:pPr>
+        <w:rPr>
+          <w:rFonts w:cstheme="minorHAnsi"/>
+        </w:rPr>
+      </w:pPr>
+      <w:r>
+        <w:rPr>
+          <w:rFonts w:cstheme="minorHAnsi"/>
+        </w:rPr>
+        <w:br/>
+      </w:r>
+      <w:hyperlink r:id="rId32" w:history="1">
+        <w:r>
+          <w:rPr>
+            <w:rStyle w:val="Hyperlink"/>
+            <w:rFonts w:cstheme="minorHAnsi"/>
+          </w:rPr>
+          <w:t xml:space="preserve">Angular: How To (my good practice) </w:t>
+        </w:r>
+        <w:r>
+          <w:rPr>
+            <w:rStyle w:val="Hyperlink"/>
+            <w:rFonts w:cstheme="minorHAnsi"/>
+          </w:rPr>
+          <w:t>↗</w:t>
+        </w:r>
+      </w:hyperlink>
+    </w:p>
+    <w:p>
+      <w:pPr>
+        <w:rPr>
+          <w:rFonts w:cstheme="minorHAnsi"/>
+        </w:rPr>
+      </w:pPr>
+      <w:hyperlink r:id="rId33" w:history="1">
         <w:r>
           <w:rPr>
             <w:rStyle w:val="Hyperlink"/>
@@ -4739,7 +4884,7 @@
           <w:rFonts w:cstheme="minorHAnsi"/>
         </w:rPr>
       </w:pPr>
-      <w:hyperlink r:id="rId37" w:history="1">
+      <w:hyperlink r:id="rId34" w:history="1">
         <w:r>
           <w:rPr>
             <w:rStyle w:val="Hyperlink"/>
@@ -4762,7 +4907,7 @@
           <w:rFonts w:cstheme="minorHAnsi"/>
         </w:rPr>
       </w:pPr>
-      <w:hyperlink r:id="rId38" w:history="1">
+      <w:hyperlink r:id="rId35" w:history="1">
         <w:r>
           <w:rPr>
             <w:rStyle w:val="Hyperlink"/>
@@ -4785,7 +4930,7 @@
           <w:rFonts w:cstheme="minorHAnsi"/>
         </w:rPr>
       </w:pPr>
-      <w:hyperlink r:id="rId39" w:history="1">
+      <w:hyperlink r:id="rId36" w:history="1">
         <w:r>
           <w:rPr>
             <w:rStyle w:val="Hyperlink"/>
@@ -4808,7 +4953,7 @@
           <w:rFonts w:cstheme="minorHAnsi"/>
         </w:rPr>
       </w:pPr>
-      <w:hyperlink r:id="rId40" w:history="1">
+      <w:hyperlink r:id="rId37" w:history="1">
         <w:r>
           <w:rPr>
             <w:rStyle w:val="Hyperlink"/>
@@ -4831,24 +4976,6 @@
           <w:rFonts w:cstheme="minorHAnsi"/>
         </w:rPr>
       </w:pPr>
-      <w:hyperlink r:id="rId41" w:history="1">
-        <w:r>
-          <w:rPr>
-            <w:rStyle w:val="Hyperlink"/>
-            <w:rFonts w:cstheme="minorHAnsi"/>
-          </w:rPr>
-          <w:t xml:space="preserve">Security for Client-Server Applications </w:t>
-        </w:r>
-        <w:r>
-          <w:rPr>
-            <w:rStyle w:val="Hyperlink"/>
-            <w:rFonts w:cstheme="minorHAnsi"/>
-          </w:rPr>
-          <w:t>↗</w:t>
-        </w:r>
-      </w:hyperlink>
-    </w:p>
-    <w:p>
       <w:r>
         <w:rPr>
           <w:rFonts w:cstheme="minorHAnsi"/>
@@ -4857,15 +4984,15 @@
         <mc:AlternateContent>
           <mc:Choice Requires="wps">
             <w:drawing>
-              <wp:anchor distT="228600" distB="228600" distL="228600" distR="228600" simplePos="0" relativeHeight="251680768" behindDoc="1" locked="0" layoutInCell="1" allowOverlap="1" wp14:anchorId="20B68DE3" wp14:editId="5B7DB53B">
+              <wp:anchor distT="228600" distB="228600" distL="228600" distR="228600" simplePos="0" relativeHeight="251680768" behindDoc="1" locked="0" layoutInCell="1" allowOverlap="1" wp14:anchorId="20B68DE3" wp14:editId="134BF82A">
                 <wp:simplePos x="0" y="0"/>
                 <wp:positionH relativeFrom="margin">
-                  <wp:posOffset>3013710</wp:posOffset>
+                  <wp:align>right</wp:align>
                 </wp:positionH>
                 <wp:positionV relativeFrom="margin">
-                  <wp:posOffset>3354993</wp:posOffset>
+                  <wp:posOffset>3162300</wp:posOffset>
                 </wp:positionV>
-                <wp:extent cx="4204335" cy="1946275"/>
+                <wp:extent cx="4204335" cy="1981200"/>
                 <wp:effectExtent l="0" t="0" r="5715" b="0"/>
                 <wp:wrapSquare wrapText="bothSides"/>
                 <wp:docPr id="21" name="Text Box 21"/>
@@ -4877,7 +5004,7 @@
                       <wps:spPr>
                         <a:xfrm>
                           <a:off x="0" y="0"/>
-                          <a:ext cx="4204335" cy="1946275"/>
+                          <a:ext cx="4204335" cy="1981200"/>
                         </a:xfrm>
                         <a:prstGeom prst="rect">
                           <a:avLst/>
@@ -4998,7 +5125,7 @@
           </mc:Choice>
           <mc:Fallback>
             <w:pict>
-              <v:shape w14:anchorId="20B68DE3" id="Text Box 21" o:spid="_x0000_s1029" type="#_x0000_t202" style="position:absolute;margin-left:237.3pt;margin-top:264.15pt;width:331.05pt;height:153.25pt;z-index:-251635712;visibility:visible;mso-wrap-style:square;mso-width-percent:0;mso-height-percent:0;mso-wrap-distance-left:18pt;mso-wrap-distance-top:18pt;mso-wrap-distance-right:18pt;mso-wrap-distance-bottom:18pt;mso-position-horizontal:absolute;mso-position-horizontal-relative:margin;mso-position-vertical:absolute;mso-position-vertical-relative:margin;mso-width-percent:0;mso-height-percent:0;mso-width-relative:margin;mso-height-relative:margin;v-text-anchor:top" o:gfxdata="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" fillcolor="#e9e8e8 [2899]" stroked="f" strokeweight=".5pt">
+              <v:shape w14:anchorId="20B68DE3" id="Text Box 21" o:spid="_x0000_s1029" type="#_x0000_t202" style="position:absolute;margin-left:279.85pt;margin-top:249pt;width:331.05pt;height:156pt;z-index:-251635712;visibility:visible;mso-wrap-style:square;mso-width-percent:0;mso-height-percent:0;mso-wrap-distance-left:18pt;mso-wrap-distance-top:18pt;mso-wrap-distance-right:18pt;mso-wrap-distance-bottom:18pt;mso-position-horizontal:right;mso-position-horizontal-relative:margin;mso-position-vertical:absolute;mso-position-vertical-relative:margin;mso-width-percent:0;mso-height-percent:0;mso-width-relative:margin;mso-height-relative:margin;v-text-anchor:top" o:gfxdata="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" fillcolor="#e9e8e8 [2899]" stroked="f" strokeweight=".5pt">
                 <v:fill color2="#e1e0e0 [3139]" rotate="t" focusposition=".5,.5" focussize="-.5,-.5" focus="100%" type="gradientRadial"/>
                 <v:textbox inset="14.4pt,14.4pt,14.4pt,14.4pt">
                   <w:txbxContent>
@@ -5062,7 +5189,24 @@
           </mc:Fallback>
         </mc:AlternateContent>
       </w:r>
-    </w:p>
+      <w:hyperlink r:id="rId38" w:history="1">
+        <w:r>
+          <w:rPr>
+            <w:rStyle w:val="Hyperlink"/>
+            <w:rFonts w:cstheme="minorHAnsi"/>
+          </w:rPr>
+          <w:t xml:space="preserve">Security for Client-Server Applications </w:t>
+        </w:r>
+        <w:r>
+          <w:rPr>
+            <w:rStyle w:val="Hyperlink"/>
+            <w:rFonts w:cstheme="minorHAnsi"/>
+          </w:rPr>
+          <w:t>↗</w:t>
+        </w:r>
+      </w:hyperlink>
+    </w:p>
+    <w:p/>
     <w:p>
       <w:pPr>
         <w:pBdr>
@@ -5096,7 +5240,7 @@
         </w:rPr>
         <w:t xml:space="preserve"> </w:t>
       </w:r>
-      <w:hyperlink r:id="rId42" w:history="1">
+      <w:hyperlink r:id="rId39" w:history="1">
         <w:r>
           <w:rPr>
             <w:rStyle w:val="Hyperlink"/>
@@ -5133,7 +5277,7 @@
           <w:rFonts w:cstheme="minorHAnsi"/>
         </w:rPr>
       </w:pPr>
-      <w:hyperlink r:id="rId43" w:history="1">
+      <w:hyperlink r:id="rId40" w:history="1">
         <w:r>
           <w:rPr>
             <w:rStyle w:val="Hyperlink"/>
@@ -5162,7 +5306,7 @@
           <w:rFonts w:cstheme="minorHAnsi"/>
         </w:rPr>
       </w:pPr>
-      <w:hyperlink r:id="rId44" w:history="1">
+      <w:hyperlink r:id="rId41" w:history="1">
         <w:r>
           <w:rPr>
             <w:rStyle w:val="Hyperlink"/>
@@ -5217,16 +5361,16 @@
         <mc:AlternateContent>
           <mc:Choice Requires="wps">
             <w:drawing>
-              <wp:anchor distT="228600" distB="228600" distL="228600" distR="228600" simplePos="0" relativeHeight="251682816" behindDoc="1" locked="0" layoutInCell="1" allowOverlap="1" wp14:anchorId="20F7D72F" wp14:editId="6B272B4B">
+              <wp:anchor distT="228600" distB="228600" distL="228600" distR="228600" simplePos="0" relativeHeight="251682816" behindDoc="1" locked="0" layoutInCell="1" allowOverlap="1" wp14:anchorId="20F7D72F" wp14:editId="1B1EB5BC">
                 <wp:simplePos x="0" y="0"/>
                 <wp:positionH relativeFrom="margin">
-                  <wp:posOffset>3013710</wp:posOffset>
+                  <wp:align>right</wp:align>
                 </wp:positionH>
                 <wp:positionV relativeFrom="margin">
-                  <wp:posOffset>5337002</wp:posOffset>
+                  <wp:posOffset>5295900</wp:posOffset>
                 </wp:positionV>
-                <wp:extent cx="4204335" cy="1454150"/>
-                <wp:effectExtent l="0" t="0" r="5715" b="0"/>
+                <wp:extent cx="4204335" cy="2529840"/>
+                <wp:effectExtent l="0" t="0" r="5715" b="3810"/>
                 <wp:wrapSquare wrapText="bothSides"/>
                 <wp:docPr id="22" name="Text Box 22"/>
                 <wp:cNvGraphicFramePr/>
@@ -5237,7 +5381,7 @@
                       <wps:spPr>
                         <a:xfrm>
                           <a:off x="0" y="0"/>
-                          <a:ext cx="4204335" cy="1454150"/>
+                          <a:ext cx="4204335" cy="2529840"/>
                         </a:xfrm>
                         <a:prstGeom prst="rect">
                           <a:avLst/>
@@ -5298,7 +5442,31 @@
                                 <w:sz w:val="20"/>
                                 <w:szCs w:val="20"/>
                               </w:rPr>
-                              <w:t>"Great job on the project Madalina, the feedback received for the project is very good. Also I like your drive and attitude and I hope you will continue to invest in your skills as you did until now, and more. For this year, keep up the good work and continue to grow your technical and soft skills!"</w:t>
+                              <w:t>"</w:t>
+                            </w:r>
+                            <w:r>
+                              <w:rPr>
+                                <w:color w:val="323E4F" w:themeColor="text2" w:themeShade="BF"/>
+                                <w:sz w:val="20"/>
+                                <w:szCs w:val="20"/>
+                              </w:rPr>
+                              <w:t>I have been working with Madalina for almost two months on Alpha for Insurance core project. Even though the collaboration was for a short while as the project could not afford extra costs at this time, she managed to leave a very strong impression. She gave a huge boost to our Web app development, she came with a very long list of improvements to our existing app and managed to implement a lot of those items in just a couple of weeks</w:t>
+                            </w:r>
+                            <w:r>
+                              <w:rPr>
+                                <w:color w:val="323E4F" w:themeColor="text2" w:themeShade="BF"/>
+                                <w:sz w:val="20"/>
+                                <w:szCs w:val="20"/>
+                              </w:rPr>
+                              <w:t>.</w:t>
+                            </w:r>
+                            <w:r>
+                              <w:rPr>
+                                <w:color w:val="323E4F" w:themeColor="text2" w:themeShade="BF"/>
+                                <w:sz w:val="20"/>
+                                <w:szCs w:val="20"/>
+                              </w:rPr>
+                              <w:t xml:space="preserve"> The quality of the code she has been writing and the overall work quality has been impressive. She is hard working and determined to deliver good quality work. For Web developer Consultant level she is a top performer. I hope to work with Madalina soon. I would always want her in my team, given the opportunity.</w:t>
                             </w:r>
                           </w:p>
                           <w:p>
@@ -5317,7 +5485,39 @@
                                 <w:sz w:val="18"/>
                                 <w:szCs w:val="18"/>
                               </w:rPr>
-                              <w:t>Sorina Radulescu, People Manager in IBM</w:t>
+                              <w:t>Dragos-Vasile Lungu</w:t>
+                            </w:r>
+                            <w:r>
+                              <w:rPr>
+                                <w:color w:val="44546A" w:themeColor="text2"/>
+                                <w:sz w:val="18"/>
+                                <w:szCs w:val="18"/>
+                              </w:rPr>
+                              <w:t xml:space="preserve">, </w:t>
+                            </w:r>
+                            <w:r>
+                              <w:rPr>
+                                <w:color w:val="44546A" w:themeColor="text2"/>
+                                <w:sz w:val="18"/>
+                                <w:szCs w:val="18"/>
+                              </w:rPr>
+                              <w:t>Technical Lead</w:t>
+                            </w:r>
+                            <w:r>
+                              <w:rPr>
+                                <w:color w:val="44546A" w:themeColor="text2"/>
+                                <w:sz w:val="18"/>
+                                <w:szCs w:val="18"/>
+                              </w:rPr>
+                              <w:t xml:space="preserve"> in </w:t>
+                            </w:r>
+                            <w:r>
+                              <w:rPr>
+                                <w:color w:val="44546A" w:themeColor="text2"/>
+                                <w:sz w:val="18"/>
+                                <w:szCs w:val="18"/>
+                              </w:rPr>
+                              <w:t>Deloitte Digital</w:t>
                             </w:r>
                           </w:p>
                         </w:txbxContent>
@@ -5342,7 +5542,7 @@
           </mc:Choice>
           <mc:Fallback>
             <w:pict>
-              <v:shape w14:anchorId="20F7D72F" id="Text Box 22" o:spid="_x0000_s1030" type="#_x0000_t202" style="position:absolute;margin-left:237.3pt;margin-top:420.25pt;width:331.05pt;height:114.5pt;z-index:-251633664;visibility:visible;mso-wrap-style:square;mso-width-percent:0;mso-height-percent:0;mso-wrap-distance-left:18pt;mso-wrap-distance-top:18pt;mso-wrap-distance-right:18pt;mso-wrap-distance-bottom:18pt;mso-position-horizontal:absolute;mso-position-horizontal-relative:margin;mso-position-vertical:absolute;mso-position-vertical-relative:margin;mso-width-percent:0;mso-height-percent:0;mso-width-relative:margin;mso-height-relative:margin;v-text-anchor:top" o:gfxdata="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" fillcolor="#e9e8e8 [2899]" stroked="f" strokeweight=".5pt">
+              <v:shape w14:anchorId="20F7D72F" id="Text Box 22" o:spid="_x0000_s1030" type="#_x0000_t202" style="position:absolute;margin-left:279.85pt;margin-top:417pt;width:331.05pt;height:199.2pt;z-index:-251633664;visibility:visible;mso-wrap-style:square;mso-width-percent:0;mso-height-percent:0;mso-wrap-distance-left:18pt;mso-wrap-distance-top:18pt;mso-wrap-distance-right:18pt;mso-wrap-distance-bottom:18pt;mso-position-horizontal:right;mso-position-horizontal-relative:margin;mso-position-vertical:absolute;mso-position-vertical-relative:margin;mso-width-percent:0;mso-height-percent:0;mso-width-relative:margin;mso-height-relative:margin;v-text-anchor:top" o:gfxdata="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" fillcolor="#e9e8e8 [2899]" stroked="f" strokeweight=".5pt">
                 <v:fill color2="#e1e0e0 [3139]" rotate="t" focusposition=".5,.5" focussize="-.5,-.5" focus="100%" type="gradientRadial"/>
                 <v:textbox inset="14.4pt,14.4pt,14.4pt,14.4pt">
                   <w:txbxContent>
@@ -5360,7 +5560,31 @@
                           <w:sz w:val="20"/>
                           <w:szCs w:val="20"/>
                         </w:rPr>
-                        <w:t>"Great job on the project Madalina, the feedback received for the project is very good. Also I like your drive and attitude and I hope you will continue to invest in your skills as you did until now, and more. For this year, keep up the good work and continue to grow your technical and soft skills!"</w:t>
+                        <w:t>"</w:t>
+                      </w:r>
+                      <w:r>
+                        <w:rPr>
+                          <w:color w:val="323E4F" w:themeColor="text2" w:themeShade="BF"/>
+                          <w:sz w:val="20"/>
+                          <w:szCs w:val="20"/>
+                        </w:rPr>
+                        <w:t>I have been working with Madalina for almost two months on Alpha for Insurance core project. Even though the collaboration was for a short while as the project could not afford extra costs at this time, she managed to leave a very strong impression. She gave a huge boost to our Web app development, she came with a very long list of improvements to our existing app and managed to implement a lot of those items in just a couple of weeks</w:t>
+                      </w:r>
+                      <w:r>
+                        <w:rPr>
+                          <w:color w:val="323E4F" w:themeColor="text2" w:themeShade="BF"/>
+                          <w:sz w:val="20"/>
+                          <w:szCs w:val="20"/>
+                        </w:rPr>
+                        <w:t>.</w:t>
+                      </w:r>
+                      <w:r>
+                        <w:rPr>
+                          <w:color w:val="323E4F" w:themeColor="text2" w:themeShade="BF"/>
+                          <w:sz w:val="20"/>
+                          <w:szCs w:val="20"/>
+                        </w:rPr>
+                        <w:t xml:space="preserve"> The quality of the code she has been writing and the overall work quality has been impressive. She is hard working and determined to deliver good quality work. For Web developer Consultant level she is a top performer. I hope to work with Madalina soon. I would always want her in my team, given the opportunity.</w:t>
                       </w:r>
                     </w:p>
                     <w:p>
@@ -5379,7 +5603,39 @@
                           <w:sz w:val="18"/>
                           <w:szCs w:val="18"/>
                         </w:rPr>
-                        <w:t>Sorina Radulescu, People Manager in IBM</w:t>
+                        <w:t>Dragos-Vasile Lungu</w:t>
+                      </w:r>
+                      <w:r>
+                        <w:rPr>
+                          <w:color w:val="44546A" w:themeColor="text2"/>
+                          <w:sz w:val="18"/>
+                          <w:szCs w:val="18"/>
+                        </w:rPr>
+                        <w:t xml:space="preserve">, </w:t>
+                      </w:r>
+                      <w:r>
+                        <w:rPr>
+                          <w:color w:val="44546A" w:themeColor="text2"/>
+                          <w:sz w:val="18"/>
+                          <w:szCs w:val="18"/>
+                        </w:rPr>
+                        <w:t>Technical Lead</w:t>
+                      </w:r>
+                      <w:r>
+                        <w:rPr>
+                          <w:color w:val="44546A" w:themeColor="text2"/>
+                          <w:sz w:val="18"/>
+                          <w:szCs w:val="18"/>
+                        </w:rPr>
+                        <w:t xml:space="preserve"> in </w:t>
+                      </w:r>
+                      <w:r>
+                        <w:rPr>
+                          <w:color w:val="44546A" w:themeColor="text2"/>
+                          <w:sz w:val="18"/>
+                          <w:szCs w:val="18"/>
+                        </w:rPr>
+                        <w:t>Deloitte Digital</w:t>
                       </w:r>
                     </w:p>
                   </w:txbxContent>
@@ -5390,7 +5646,7 @@
           </mc:Fallback>
         </mc:AlternateContent>
       </w:r>
-      <w:hyperlink r:id="rId45" w:history="1">
+      <w:hyperlink r:id="rId42" w:history="1">
         <w:r>
           <w:rPr>
             <w:rStyle w:val="Hyperlink"/>
@@ -5431,7 +5687,7 @@
           <w:rFonts w:cstheme="minorHAnsi"/>
         </w:rPr>
       </w:pPr>
-      <w:hyperlink r:id="rId46" w:history="1">
+      <w:hyperlink r:id="rId43" w:history="1">
         <w:r>
           <w:rPr>
             <w:rStyle w:val="Hyperlink"/>
@@ -5460,7 +5716,7 @@
           <w:rFonts w:cstheme="minorHAnsi"/>
         </w:rPr>
       </w:pPr>
-      <w:hyperlink r:id="rId47" w:history="1">
+      <w:hyperlink r:id="rId44" w:history="1">
         <w:r>
           <w:rPr>
             <w:rStyle w:val="Hyperlink"/>
@@ -5489,7 +5745,7 @@
           <w:rFonts w:cstheme="minorHAnsi"/>
         </w:rPr>
       </w:pPr>
-      <w:hyperlink r:id="rId48" w:history="1">
+      <w:hyperlink r:id="rId45" w:history="1">
         <w:r>
           <w:rPr>
             <w:rStyle w:val="Hyperlink"/>
@@ -5518,6 +5774,93 @@
           <w:rFonts w:cstheme="minorHAnsi"/>
         </w:rPr>
       </w:pPr>
+      <w:hyperlink r:id="rId46" w:history="1">
+        <w:r>
+          <w:rPr>
+            <w:rStyle w:val="Hyperlink"/>
+            <w:rFonts w:cstheme="minorHAnsi"/>
+          </w:rPr>
+          <w:t xml:space="preserve">PhotoBooking </w:t>
+        </w:r>
+        <w:r>
+          <w:rPr>
+            <w:rStyle w:val="Hyperlink"/>
+            <w:rFonts w:cstheme="minorHAnsi"/>
+          </w:rPr>
+          <w:t>↗</w:t>
+        </w:r>
+      </w:hyperlink>
+      <w:r>
+        <w:rPr>
+          <w:rFonts w:cstheme="minorHAnsi"/>
+        </w:rPr>
+        <w:t xml:space="preserve"> (recommends a suitable photographer for a customer's event)</w:t>
+      </w:r>
+    </w:p>
+    <w:p>
+      <w:pPr>
+        <w:rPr>
+          <w:rFonts w:cstheme="minorHAnsi"/>
+        </w:rPr>
+      </w:pPr>
+      <w:hyperlink r:id="rId47" w:history="1">
+        <w:r>
+          <w:rPr>
+            <w:rStyle w:val="Hyperlink"/>
+            <w:rFonts w:cstheme="minorHAnsi"/>
+          </w:rPr>
+          <w:t xml:space="preserve">SmileSharing </w:t>
+        </w:r>
+        <w:r>
+          <w:rPr>
+            <w:rStyle w:val="Hyperlink"/>
+            <w:rFonts w:cstheme="minorHAnsi"/>
+          </w:rPr>
+          <w:t>↗</w:t>
+        </w:r>
+      </w:hyperlink>
+      <w:r>
+        <w:rPr>
+          <w:rFonts w:cstheme="minorHAnsi"/>
+        </w:rPr>
+        <w:t xml:space="preserve"> (ride sharing application)</w:t>
+      </w:r>
+    </w:p>
+    <w:p>
+      <w:pPr>
+        <w:rPr>
+          <w:rFonts w:cstheme="minorHAnsi"/>
+        </w:rPr>
+      </w:pPr>
+      <w:hyperlink r:id="rId48" w:history="1">
+        <w:r>
+          <w:rPr>
+            <w:rStyle w:val="Hyperlink"/>
+            <w:rFonts w:cstheme="minorHAnsi"/>
+          </w:rPr>
+          <w:t xml:space="preserve">RapJobs </w:t>
+        </w:r>
+        <w:r>
+          <w:rPr>
+            <w:rStyle w:val="Hyperlink"/>
+            <w:rFonts w:cstheme="minorHAnsi"/>
+          </w:rPr>
+          <w:t>↗</w:t>
+        </w:r>
+      </w:hyperlink>
+      <w:r>
+        <w:rPr>
+          <w:rFonts w:cstheme="minorHAnsi"/>
+        </w:rPr>
+        <w:t xml:space="preserve"> (help candidates find the employer that best suits their needs and personality)</w:t>
+      </w:r>
+    </w:p>
+    <w:p>
+      <w:pPr>
+        <w:rPr>
+          <w:rFonts w:cstheme="minorHAnsi"/>
+        </w:rPr>
+      </w:pPr>
       <w:r>
         <w:rPr>
           <w:rFonts w:cstheme="minorHAnsi"/>
@@ -5526,16 +5869,16 @@
         <mc:AlternateContent>
           <mc:Choice Requires="wps">
             <w:drawing>
-              <wp:anchor distT="228600" distB="228600" distL="228600" distR="228600" simplePos="0" relativeHeight="251676672" behindDoc="1" locked="0" layoutInCell="1" allowOverlap="1" wp14:anchorId="67E55A63" wp14:editId="62441635">
+              <wp:anchor distT="228600" distB="228600" distL="228600" distR="228600" simplePos="0" relativeHeight="251676672" behindDoc="1" locked="0" layoutInCell="1" allowOverlap="1" wp14:anchorId="67E55A63" wp14:editId="3EA46E2D">
                 <wp:simplePos x="0" y="0"/>
-                <wp:positionH relativeFrom="column">
-                  <wp:posOffset>3015615</wp:posOffset>
+                <wp:positionH relativeFrom="margin">
+                  <wp:align>right</wp:align>
                 </wp:positionH>
                 <wp:positionV relativeFrom="margin">
-                  <wp:posOffset>6832888</wp:posOffset>
+                  <wp:posOffset>7985760</wp:posOffset>
                 </wp:positionV>
-                <wp:extent cx="4191000" cy="1282065"/>
-                <wp:effectExtent l="0" t="0" r="0" b="0"/>
+                <wp:extent cx="4191000" cy="1463040"/>
+                <wp:effectExtent l="0" t="0" r="0" b="3810"/>
                 <wp:wrapSquare wrapText="bothSides"/>
                 <wp:docPr id="18" name="Text Box 18"/>
                 <wp:cNvGraphicFramePr/>
@@ -5546,7 +5889,7 @@
                       <wps:spPr>
                         <a:xfrm>
                           <a:off x="0" y="0"/>
-                          <a:ext cx="4191000" cy="1282065"/>
+                          <a:ext cx="4191000" cy="1463040"/>
                         </a:xfrm>
                         <a:prstGeom prst="rect">
                           <a:avLst/>
@@ -5651,7 +5994,7 @@
           </mc:Choice>
           <mc:Fallback>
             <w:pict>
-              <v:shape w14:anchorId="67E55A63" id="Text Box 18" o:spid="_x0000_s1031" type="#_x0000_t202" style="position:absolute;margin-left:237.45pt;margin-top:538pt;width:330pt;height:100.95pt;z-index:-251639808;visibility:visible;mso-wrap-style:square;mso-width-percent:0;mso-height-percent:0;mso-wrap-distance-left:18pt;mso-wrap-distance-top:18pt;mso-wrap-distance-right:18pt;mso-wrap-distance-bottom:18pt;mso-position-horizontal:absolute;mso-position-horizontal-relative:text;mso-position-vertical:absolute;mso-position-vertical-relative:margin;mso-width-percent:0;mso-height-percent:0;mso-width-relative:margin;mso-height-relative:margin;v-text-anchor:top" o:gfxdata="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" fillcolor="#e9e8e8 [2899]" stroked="f" strokeweight=".5pt">
+              <v:shape w14:anchorId="67E55A63" id="Text Box 18" o:spid="_x0000_s1031" type="#_x0000_t202" style="position:absolute;margin-left:278.8pt;margin-top:628.8pt;width:330pt;height:115.2pt;z-index:-251639808;visibility:visible;mso-wrap-style:square;mso-width-percent:0;mso-height-percent:0;mso-wrap-distance-left:18pt;mso-wrap-distance-top:18pt;mso-wrap-distance-right:18pt;mso-wrap-distance-bottom:18pt;mso-position-horizontal:right;mso-position-horizontal-relative:margin;mso-position-vertical:absolute;mso-position-vertical-relative:margin;mso-width-percent:0;mso-height-percent:0;mso-width-relative:margin;mso-height-relative:margin;v-text-anchor:top" o:gfxdata="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" fillcolor="#e9e8e8 [2899]" stroked="f" strokeweight=".5pt">
                 <v:fill color2="#e1e0e0 [3139]" rotate="t" focusposition=".5,.5" focussize="-.5,-.5" focus="100%" type="gradientRadial"/>
                 <v:textbox inset="14.4pt,14.4pt,14.4pt,14.4pt">
                   <w:txbxContent>
@@ -5693,100 +6036,13 @@
                     </w:p>
                   </w:txbxContent>
                 </v:textbox>
-                <w10:wrap type="square" anchory="margin"/>
+                <w10:wrap type="square" anchorx="margin" anchory="margin"/>
               </v:shape>
             </w:pict>
           </mc:Fallback>
         </mc:AlternateContent>
       </w:r>
       <w:hyperlink r:id="rId49" w:history="1">
-        <w:r>
-          <w:rPr>
-            <w:rStyle w:val="Hyperlink"/>
-            <w:rFonts w:cstheme="minorHAnsi"/>
-          </w:rPr>
-          <w:t xml:space="preserve">PhotoBooking </w:t>
-        </w:r>
-        <w:r>
-          <w:rPr>
-            <w:rStyle w:val="Hyperlink"/>
-            <w:rFonts w:cstheme="minorHAnsi"/>
-          </w:rPr>
-          <w:t>↗</w:t>
-        </w:r>
-      </w:hyperlink>
-      <w:r>
-        <w:rPr>
-          <w:rFonts w:cstheme="minorHAnsi"/>
-        </w:rPr>
-        <w:t xml:space="preserve"> (recommends a suitable photographer for a customer's event)</w:t>
-      </w:r>
-    </w:p>
-    <w:p>
-      <w:pPr>
-        <w:rPr>
-          <w:rFonts w:cstheme="minorHAnsi"/>
-        </w:rPr>
-      </w:pPr>
-      <w:hyperlink r:id="rId50" w:history="1">
-        <w:r>
-          <w:rPr>
-            <w:rStyle w:val="Hyperlink"/>
-            <w:rFonts w:cstheme="minorHAnsi"/>
-          </w:rPr>
-          <w:t xml:space="preserve">SmileSharing </w:t>
-        </w:r>
-        <w:r>
-          <w:rPr>
-            <w:rStyle w:val="Hyperlink"/>
-            <w:rFonts w:cstheme="minorHAnsi"/>
-          </w:rPr>
-          <w:t>↗</w:t>
-        </w:r>
-      </w:hyperlink>
-      <w:r>
-        <w:rPr>
-          <w:rFonts w:cstheme="minorHAnsi"/>
-        </w:rPr>
-        <w:t xml:space="preserve"> (ride sharing application)</w:t>
-      </w:r>
-    </w:p>
-    <w:p>
-      <w:pPr>
-        <w:rPr>
-          <w:rFonts w:cstheme="minorHAnsi"/>
-        </w:rPr>
-      </w:pPr>
-      <w:hyperlink r:id="rId51" w:history="1">
-        <w:r>
-          <w:rPr>
-            <w:rStyle w:val="Hyperlink"/>
-            <w:rFonts w:cstheme="minorHAnsi"/>
-          </w:rPr>
-          <w:t xml:space="preserve">RapJobs </w:t>
-        </w:r>
-        <w:r>
-          <w:rPr>
-            <w:rStyle w:val="Hyperlink"/>
-            <w:rFonts w:cstheme="minorHAnsi"/>
-          </w:rPr>
-          <w:t>↗</w:t>
-        </w:r>
-      </w:hyperlink>
-      <w:r>
-        <w:rPr>
-          <w:rFonts w:cstheme="minorHAnsi"/>
-        </w:rPr>
-        <w:t xml:space="preserve"> (help candidates find the employer that best suits their needs and personality)</w:t>
-      </w:r>
-    </w:p>
-    <w:p>
-      <w:pPr>
-        <w:rPr>
-          <w:rFonts w:cstheme="minorHAnsi"/>
-        </w:rPr>
-      </w:pPr>
-      <w:hyperlink r:id="rId52" w:history="1">
         <w:r>
           <w:rPr>
             <w:rStyle w:val="Hyperlink"/>
@@ -5815,6 +6071,52 @@
           <w:rFonts w:cstheme="minorHAnsi"/>
         </w:rPr>
       </w:pPr>
+      <w:hyperlink r:id="rId50" w:history="1">
+        <w:r>
+          <w:rPr>
+            <w:rStyle w:val="Hyperlink"/>
+            <w:rFonts w:cstheme="minorHAnsi"/>
+          </w:rPr>
+          <w:t xml:space="preserve">Event Attendances </w:t>
+        </w:r>
+        <w:r>
+          <w:rPr>
+            <w:rStyle w:val="Hyperlink"/>
+            <w:rFonts w:cstheme="minorHAnsi"/>
+          </w:rPr>
+          <w:t>↗</w:t>
+        </w:r>
+      </w:hyperlink>
+      <w:r>
+        <w:rPr>
+          <w:rFonts w:cstheme="minorHAnsi"/>
+        </w:rPr>
+        <w:t xml:space="preserve"> (evidence of events attendances)</w:t>
+      </w:r>
+    </w:p>
+    <w:p>
+      <w:pPr>
+        <w:rPr>
+          <w:rFonts w:cstheme="minorHAnsi"/>
+        </w:rPr>
+      </w:pPr>
+    </w:p>
+    <w:p>
+      <w:pPr>
+        <w:rPr>
+          <w:rFonts w:cstheme="minorHAnsi"/>
+        </w:rPr>
+      </w:pPr>
+    </w:p>
+    <w:p>
+      <w:pPr>
+        <w:pBdr>
+          <w:bottom w:val="single" w:sz="6" w:space="1" w:color="auto"/>
+        </w:pBdr>
+        <w:rPr>
+          <w:rFonts w:cstheme="minorHAnsi"/>
+        </w:rPr>
+      </w:pPr>
       <w:r>
         <w:rPr>
           <w:rFonts w:cstheme="minorHAnsi"/>
@@ -5823,18 +6125,18 @@
         <mc:AlternateContent>
           <mc:Choice Requires="wps">
             <w:drawing>
-              <wp:anchor distT="228600" distB="228600" distL="228600" distR="228600" simplePos="0" relativeHeight="251678720" behindDoc="1" locked="0" layoutInCell="1" allowOverlap="1" wp14:anchorId="29E82EB7" wp14:editId="7A8E07D9">
+              <wp:anchor distT="228600" distB="228600" distL="228600" distR="228600" simplePos="0" relativeHeight="251670528" behindDoc="1" locked="0" layoutInCell="1" allowOverlap="1" wp14:anchorId="70AB1F11" wp14:editId="6D2AD5EF">
                 <wp:simplePos x="0" y="0"/>
                 <wp:positionH relativeFrom="margin">
-                  <wp:posOffset>3015615</wp:posOffset>
+                  <wp:align>right</wp:align>
                 </wp:positionH>
                 <wp:positionV relativeFrom="margin">
-                  <wp:posOffset>8155940</wp:posOffset>
+                  <wp:posOffset>471170</wp:posOffset>
                 </wp:positionV>
-                <wp:extent cx="4204335" cy="1303020"/>
-                <wp:effectExtent l="0" t="0" r="5715" b="0"/>
+                <wp:extent cx="4204335" cy="2545080"/>
+                <wp:effectExtent l="0" t="0" r="5715" b="7620"/>
                 <wp:wrapSquare wrapText="bothSides"/>
-                <wp:docPr id="19" name="Text Box 19"/>
+                <wp:docPr id="36" name="Text Box 36"/>
                 <wp:cNvGraphicFramePr/>
                 <a:graphic xmlns:a="http://schemas.openxmlformats.org/drawingml/2006/main">
                   <a:graphicData uri="http://schemas.microsoft.com/office/word/2010/wordprocessingShape">
@@ -5843,7 +6145,7 @@
                       <wps:spPr>
                         <a:xfrm>
                           <a:off x="0" y="0"/>
-                          <a:ext cx="4204335" cy="1303020"/>
+                          <a:ext cx="4204335" cy="2545080"/>
                         </a:xfrm>
                         <a:prstGeom prst="rect">
                           <a:avLst/>
@@ -5904,7 +6206,39 @@
                                 <w:sz w:val="20"/>
                                 <w:szCs w:val="20"/>
                               </w:rPr>
-                              <w:t>"Madalina, thank you for your support as technical mentor for our new intern. Appreciate your guidance and helping bring new talent to our wider iX IBM team and also constant strong contribution to our project delivery. Keep up the good work!"</w:t>
+                              <w:t>"</w:t>
+                            </w:r>
+                            <w:r>
+                              <w:rPr>
+                                <w:color w:val="323E4F" w:themeColor="text2" w:themeShade="BF"/>
+                                <w:sz w:val="20"/>
+                                <w:szCs w:val="20"/>
+                              </w:rPr>
+                              <w:t>During her time spent on Alpha space, Madalina has shown a lot of flexibility and maturity.</w:t>
+                            </w:r>
+                            <w:r>
+                              <w:rPr>
+                                <w:color w:val="323E4F" w:themeColor="text2" w:themeShade="BF"/>
+                                <w:sz w:val="20"/>
+                                <w:szCs w:val="20"/>
+                              </w:rPr>
+                              <w:t xml:space="preserve"> </w:t>
+                            </w:r>
+                            <w:r>
+                              <w:rPr>
+                                <w:color w:val="323E4F" w:themeColor="text2" w:themeShade="BF"/>
+                                <w:sz w:val="20"/>
+                                <w:szCs w:val="20"/>
+                              </w:rPr>
+                              <w:t>Even though she had to change teams and industries, from banking to insurance, her experience has been extremely appreciate by our main stakeholders and there have been multiple requests to keep her on Alpha. From a technical perspective, she delivers extremely fast and at a high quality. For example, she managed to bring visible improvements on the web app in just a couple of weeks, as well as mentioning more junior team members. If given the opportunity (to match her expertise and role desired), she has the ability to make a huge difference, she has the skills and determination needed. For that, she has my respect and support through her career path, here in Digital.</w:t>
+                            </w:r>
+                            <w:r>
+                              <w:rPr>
+                                <w:color w:val="323E4F" w:themeColor="text2" w:themeShade="BF"/>
+                                <w:sz w:val="20"/>
+                                <w:szCs w:val="20"/>
+                              </w:rPr>
+                              <w:t>"</w:t>
                             </w:r>
                           </w:p>
                           <w:p>
@@ -5923,7 +6257,39 @@
                                 <w:sz w:val="18"/>
                                 <w:szCs w:val="18"/>
                               </w:rPr>
-                              <w:t>Alexandra-Luminita Tanef, Project Manager in IBM</w:t>
+                              <w:t>Isabela Pecete</w:t>
+                            </w:r>
+                            <w:r>
+                              <w:rPr>
+                                <w:color w:val="44546A" w:themeColor="text2"/>
+                                <w:sz w:val="18"/>
+                                <w:szCs w:val="18"/>
+                              </w:rPr>
+                              <w:t xml:space="preserve">, </w:t>
+                            </w:r>
+                            <w:r>
+                              <w:rPr>
+                                <w:color w:val="44546A" w:themeColor="text2"/>
+                                <w:sz w:val="18"/>
+                                <w:szCs w:val="18"/>
+                              </w:rPr>
+                              <w:t>Project Manager</w:t>
+                            </w:r>
+                            <w:r>
+                              <w:rPr>
+                                <w:color w:val="44546A" w:themeColor="text2"/>
+                                <w:sz w:val="18"/>
+                                <w:szCs w:val="18"/>
+                              </w:rPr>
+                              <w:t xml:space="preserve"> in </w:t>
+                            </w:r>
+                            <w:r>
+                              <w:rPr>
+                                <w:color w:val="44546A" w:themeColor="text2"/>
+                                <w:sz w:val="18"/>
+                                <w:szCs w:val="18"/>
+                              </w:rPr>
+                              <w:t>Deloitte Digital</w:t>
                             </w:r>
                           </w:p>
                         </w:txbxContent>
@@ -5948,7 +6314,7 @@
           </mc:Choice>
           <mc:Fallback>
             <w:pict>
-              <v:shape w14:anchorId="29E82EB7" id="Text Box 19" o:spid="_x0000_s1032" type="#_x0000_t202" style="position:absolute;margin-left:237.45pt;margin-top:642.2pt;width:331.05pt;height:102.6pt;z-index:-251637760;visibility:visible;mso-wrap-style:square;mso-width-percent:0;mso-height-percent:0;mso-wrap-distance-left:18pt;mso-wrap-distance-top:18pt;mso-wrap-distance-right:18pt;mso-wrap-distance-bottom:18pt;mso-position-horizontal:absolute;mso-position-horizontal-relative:margin;mso-position-vertical:absolute;mso-position-vertical-relative:margin;mso-width-percent:0;mso-height-percent:0;mso-width-relative:margin;mso-height-relative:margin;v-text-anchor:top" o:gfxdata="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" fillcolor="#e9e8e8 [2899]" stroked="f" strokeweight=".5pt">
+              <v:shape w14:anchorId="70AB1F11" id="Text Box 36" o:spid="_x0000_s1032" type="#_x0000_t202" style="position:absolute;margin-left:279.85pt;margin-top:37.1pt;width:331.05pt;height:200.4pt;z-index:-251645952;visibility:visible;mso-wrap-style:square;mso-width-percent:0;mso-height-percent:0;mso-wrap-distance-left:18pt;mso-wrap-distance-top:18pt;mso-wrap-distance-right:18pt;mso-wrap-distance-bottom:18pt;mso-position-horizontal:right;mso-position-horizontal-relative:margin;mso-position-vertical:absolute;mso-position-vertical-relative:margin;mso-width-percent:0;mso-height-percent:0;mso-width-relative:margin;mso-height-relative:margin;v-text-anchor:top" o:gfxdata="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" fillcolor="#e9e8e8 [2899]" stroked="f" strokeweight=".5pt">
                 <v:fill color2="#e1e0e0 [3139]" rotate="t" focusposition=".5,.5" focussize="-.5,-.5" focus="100%" type="gradientRadial"/>
                 <v:textbox inset="14.4pt,14.4pt,14.4pt,14.4pt">
                   <w:txbxContent>
@@ -5966,7 +6332,39 @@
                           <w:sz w:val="20"/>
                           <w:szCs w:val="20"/>
                         </w:rPr>
-                        <w:t>"Madalina, thank you for your support as technical mentor for our new intern. Appreciate your guidance and helping bring new talent to our wider iX IBM team and also constant strong contribution to our project delivery. Keep up the good work!"</w:t>
+                        <w:t>"</w:t>
+                      </w:r>
+                      <w:r>
+                        <w:rPr>
+                          <w:color w:val="323E4F" w:themeColor="text2" w:themeShade="BF"/>
+                          <w:sz w:val="20"/>
+                          <w:szCs w:val="20"/>
+                        </w:rPr>
+                        <w:t>During her time spent on Alpha space, Madalina has shown a lot of flexibility and maturity.</w:t>
+                      </w:r>
+                      <w:r>
+                        <w:rPr>
+                          <w:color w:val="323E4F" w:themeColor="text2" w:themeShade="BF"/>
+                          <w:sz w:val="20"/>
+                          <w:szCs w:val="20"/>
+                        </w:rPr>
+                        <w:t xml:space="preserve"> </w:t>
+                      </w:r>
+                      <w:r>
+                        <w:rPr>
+                          <w:color w:val="323E4F" w:themeColor="text2" w:themeShade="BF"/>
+                          <w:sz w:val="20"/>
+                          <w:szCs w:val="20"/>
+                        </w:rPr>
+                        <w:t>Even though she had to change teams and industries, from banking to insurance, her experience has been extremely appreciate by our main stakeholders and there have been multiple requests to keep her on Alpha. From a technical perspective, she delivers extremely fast and at a high quality. For example, she managed to bring visible improvements on the web app in just a couple of weeks, as well as mentioning more junior team members. If given the opportunity (to match her expertise and role desired), she has the ability to make a huge difference, she has the skills and determination needed. For that, she has my respect and support through her career path, here in Digital.</w:t>
+                      </w:r>
+                      <w:r>
+                        <w:rPr>
+                          <w:color w:val="323E4F" w:themeColor="text2" w:themeShade="BF"/>
+                          <w:sz w:val="20"/>
+                          <w:szCs w:val="20"/>
+                        </w:rPr>
+                        <w:t>"</w:t>
                       </w:r>
                     </w:p>
                     <w:p>
@@ -5985,7 +6383,39 @@
                           <w:sz w:val="18"/>
                           <w:szCs w:val="18"/>
                         </w:rPr>
-                        <w:t>Alexandra-Luminita Tanef, Project Manager in IBM</w:t>
+                        <w:t>Isabela Pecete</w:t>
+                      </w:r>
+                      <w:r>
+                        <w:rPr>
+                          <w:color w:val="44546A" w:themeColor="text2"/>
+                          <w:sz w:val="18"/>
+                          <w:szCs w:val="18"/>
+                        </w:rPr>
+                        <w:t xml:space="preserve">, </w:t>
+                      </w:r>
+                      <w:r>
+                        <w:rPr>
+                          <w:color w:val="44546A" w:themeColor="text2"/>
+                          <w:sz w:val="18"/>
+                          <w:szCs w:val="18"/>
+                        </w:rPr>
+                        <w:t>Project Manager</w:t>
+                      </w:r>
+                      <w:r>
+                        <w:rPr>
+                          <w:color w:val="44546A" w:themeColor="text2"/>
+                          <w:sz w:val="18"/>
+                          <w:szCs w:val="18"/>
+                        </w:rPr>
+                        <w:t xml:space="preserve"> in </w:t>
+                      </w:r>
+                      <w:r>
+                        <w:rPr>
+                          <w:color w:val="44546A" w:themeColor="text2"/>
+                          <w:sz w:val="18"/>
+                          <w:szCs w:val="18"/>
+                        </w:rPr>
+                        <w:t>Deloitte Digital</w:t>
                       </w:r>
                     </w:p>
                   </w:txbxContent>
@@ -5996,240 +6426,6 @@
           </mc:Fallback>
         </mc:AlternateContent>
       </w:r>
-      <w:hyperlink r:id="rId53" w:history="1">
-        <w:r>
-          <w:rPr>
-            <w:rStyle w:val="Hyperlink"/>
-            <w:rFonts w:cstheme="minorHAnsi"/>
-          </w:rPr>
-          <w:t xml:space="preserve">Event Attendances </w:t>
-        </w:r>
-        <w:r>
-          <w:rPr>
-            <w:rStyle w:val="Hyperlink"/>
-            <w:rFonts w:cstheme="minorHAnsi"/>
-          </w:rPr>
-          <w:t>↗</w:t>
-        </w:r>
-      </w:hyperlink>
-      <w:r>
-        <w:rPr>
-          <w:rFonts w:cstheme="minorHAnsi"/>
-        </w:rPr>
-        <w:t xml:space="preserve"> (evidence of events attendances)</w:t>
-      </w:r>
-    </w:p>
-    <w:p>
-      <w:pPr>
-        <w:rPr>
-          <w:rFonts w:cstheme="minorHAnsi"/>
-        </w:rPr>
-      </w:pPr>
-    </w:p>
-    <w:p>
-      <w:pPr>
-        <w:rPr>
-          <w:rFonts w:cstheme="minorHAnsi"/>
-        </w:rPr>
-      </w:pPr>
-    </w:p>
-    <w:p>
-      <w:pPr>
-        <w:rPr>
-          <w:rFonts w:cstheme="minorHAnsi"/>
-        </w:rPr>
-      </w:pPr>
-    </w:p>
-    <w:p>
-      <w:pPr>
-        <w:pBdr>
-          <w:bottom w:val="single" w:sz="6" w:space="1" w:color="auto"/>
-        </w:pBdr>
-        <w:rPr>
-          <w:rFonts w:cstheme="minorHAnsi"/>
-        </w:rPr>
-      </w:pPr>
-      <w:r>
-        <w:rPr>
-          <w:rFonts w:cstheme="minorHAnsi"/>
-          <w:noProof/>
-        </w:rPr>
-        <mc:AlternateContent>
-          <mc:Choice Requires="wps">
-            <w:drawing>
-              <wp:anchor distT="228600" distB="228600" distL="228600" distR="228600" simplePos="0" relativeHeight="251670528" behindDoc="1" locked="0" layoutInCell="1" allowOverlap="1" wp14:anchorId="70AB1F11" wp14:editId="3711B30B">
-                <wp:simplePos x="0" y="0"/>
-                <wp:positionH relativeFrom="margin">
-                  <wp:align>right</wp:align>
-                </wp:positionH>
-                <wp:positionV relativeFrom="margin">
-                  <wp:posOffset>486988</wp:posOffset>
-                </wp:positionV>
-                <wp:extent cx="4204335" cy="2825750"/>
-                <wp:effectExtent l="0" t="0" r="5715" b="0"/>
-                <wp:wrapSquare wrapText="bothSides"/>
-                <wp:docPr id="36" name="Text Box 36"/>
-                <wp:cNvGraphicFramePr/>
-                <a:graphic xmlns:a="http://schemas.openxmlformats.org/drawingml/2006/main">
-                  <a:graphicData uri="http://schemas.microsoft.com/office/word/2010/wordprocessingShape">
-                    <wps:wsp>
-                      <wps:cNvSpPr txBox="1"/>
-                      <wps:spPr>
-                        <a:xfrm>
-                          <a:off x="0" y="0"/>
-                          <a:ext cx="4204335" cy="2826327"/>
-                        </a:xfrm>
-                        <a:prstGeom prst="rect">
-                          <a:avLst/>
-                        </a:prstGeom>
-                        <a:gradFill>
-                          <a:gsLst>
-                            <a:gs pos="0">
-                              <a:schemeClr val="lt2">
-                                <a:tint val="90000"/>
-                                <a:satMod val="92000"/>
-                                <a:lumMod val="120000"/>
-                              </a:schemeClr>
-                            </a:gs>
-                            <a:gs pos="100000">
-                              <a:schemeClr val="lt2">
-                                <a:shade val="98000"/>
-                                <a:satMod val="120000"/>
-                                <a:lumMod val="98000"/>
-                              </a:schemeClr>
-                            </a:gs>
-                          </a:gsLst>
-                          <a:path path="circle">
-                            <a:fillToRect l="50000" t="50000" r="100000" b="100000"/>
-                          </a:path>
-                        </a:gradFill>
-                        <a:ln w="6350">
-                          <a:noFill/>
-                        </a:ln>
-                        <a:effectLst/>
-                      </wps:spPr>
-                      <wps:style>
-                        <a:lnRef idx="0">
-                          <a:schemeClr val="accent1"/>
-                        </a:lnRef>
-                        <a:fillRef idx="1003">
-                          <a:schemeClr val="lt2"/>
-                        </a:fillRef>
-                        <a:effectRef idx="0">
-                          <a:schemeClr val="accent1"/>
-                        </a:effectRef>
-                        <a:fontRef idx="minor">
-                          <a:schemeClr val="dk1"/>
-                        </a:fontRef>
-                      </wps:style>
-                      <wps:txbx>
-                        <w:txbxContent>
-                          <w:p>
-                            <w:pPr>
-                              <w:rPr>
-                                <w:color w:val="323E4F" w:themeColor="text2" w:themeShade="BF"/>
-                                <w:sz w:val="20"/>
-                                <w:szCs w:val="20"/>
-                              </w:rPr>
-                            </w:pPr>
-                            <w:r>
-                              <w:rPr>
-                                <w:color w:val="323E4F" w:themeColor="text2" w:themeShade="BF"/>
-                                <w:sz w:val="20"/>
-                                <w:szCs w:val="20"/>
-                              </w:rPr>
-                              <w:t>"I spent a lot of time working together with Madalina over the last few years on both personal project and competitions, so here are my thoughts on this experience. Without doubt I can say that she had a big impact on me. She’s ambitious, enjoys learning new things all the time, she takes action whenever the situation requires it. She never stepped back from a challenge, but rather is determined to figure out how we overcome it. Madalina was there when anyone from the team needed support on any level: if it’s a coding problem, providing some information, investigating an issue, giving an advice non-work related or just for a simple talk. She always encourages everyone to push their limits and become a better version on themselves. Her patient and professional attitude makes it really easy to talk to. She’s not just about work, she’s also about being human and having a good time while trying to grow as much as possible."</w:t>
-                            </w:r>
-                          </w:p>
-                          <w:p>
-                            <w:pPr>
-                              <w:pStyle w:val="NoSpacing"/>
-                              <w:jc w:val="right"/>
-                              <w:rPr>
-                                <w:color w:val="44546A" w:themeColor="text2"/>
-                                <w:sz w:val="18"/>
-                                <w:szCs w:val="18"/>
-                              </w:rPr>
-                            </w:pPr>
-                            <w:r>
-                              <w:rPr>
-                                <w:color w:val="44546A" w:themeColor="text2"/>
-                                <w:sz w:val="18"/>
-                                <w:szCs w:val="18"/>
-                              </w:rPr>
-                              <w:t>Narcisa-Elena Badea, Frontend Developer in IBM</w:t>
-                            </w:r>
-                          </w:p>
-                        </w:txbxContent>
-                      </wps:txbx>
-                      <wps:bodyPr rot="0" spcFirstLastPara="0" vertOverflow="overflow" horzOverflow="overflow" vert="horz" wrap="square" lIns="182880" tIns="182880" rIns="182880" bIns="182880" numCol="1" spcCol="0" rtlCol="0" fromWordArt="0" anchor="t" anchorCtr="0" forceAA="0" compatLnSpc="1">
-                        <a:prstTxWarp prst="textNoShape">
-                          <a:avLst/>
-                        </a:prstTxWarp>
-                        <a:noAutofit/>
-                      </wps:bodyPr>
-                    </wps:wsp>
-                  </a:graphicData>
-                </a:graphic>
-                <wp14:sizeRelH relativeFrom="margin">
-                  <wp14:pctWidth>0</wp14:pctWidth>
-                </wp14:sizeRelH>
-                <wp14:sizeRelV relativeFrom="margin">
-                  <wp14:pctHeight>0</wp14:pctHeight>
-                </wp14:sizeRelV>
-              </wp:anchor>
-            </w:drawing>
-          </mc:Choice>
-          <mc:Fallback>
-            <w:pict>
-              <v:shape w14:anchorId="70AB1F11" id="Text Box 36" o:spid="_x0000_s1033" type="#_x0000_t202" style="position:absolute;margin-left:279.85pt;margin-top:38.35pt;width:331.05pt;height:222.5pt;z-index:-251645952;visibility:visible;mso-wrap-style:square;mso-width-percent:0;mso-height-percent:0;mso-wrap-distance-left:18pt;mso-wrap-distance-top:18pt;mso-wrap-distance-right:18pt;mso-wrap-distance-bottom:18pt;mso-position-horizontal:right;mso-position-horizontal-relative:margin;mso-position-vertical:absolute;mso-position-vertical-relative:margin;mso-width-percent:0;mso-height-percent:0;mso-width-relative:margin;mso-height-relative:margin;v-text-anchor:top" o:gfxdata="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" fillcolor="#e9e8e8 [2899]" stroked="f" strokeweight=".5pt">
-                <v:fill color2="#e1e0e0 [3139]" rotate="t" focusposition=".5,.5" focussize="-.5,-.5" focus="100%" type="gradientRadial"/>
-                <v:textbox inset="14.4pt,14.4pt,14.4pt,14.4pt">
-                  <w:txbxContent>
-                    <w:p>
-                      <w:pPr>
-                        <w:rPr>
-                          <w:color w:val="323E4F" w:themeColor="text2" w:themeShade="BF"/>
-                          <w:sz w:val="20"/>
-                          <w:szCs w:val="20"/>
-                        </w:rPr>
-                      </w:pPr>
-                      <w:r>
-                        <w:rPr>
-                          <w:color w:val="323E4F" w:themeColor="text2" w:themeShade="BF"/>
-                          <w:sz w:val="20"/>
-                          <w:szCs w:val="20"/>
-                        </w:rPr>
-                        <w:t>"I spent a lot of time working together with Madalina over the last few years on both personal project and competitions, so here are my thoughts on this experience. Without doubt I can say that she had a big impact on me. She’s ambitious, enjoys learning new things all the time, she takes action whenever the situation requires it. She never stepped back from a challenge, but rather is determined to figure out how we overcome it. Madalina was there when anyone from the team needed support on any level: if it’s a coding problem, providing some information, investigating an issue, giving an advice non-work related or just for a simple talk. She always encourages everyone to push their limits and become a better version on themselves. Her patient and professional attitude makes it really easy to talk to. She’s not just about work, she’s also about being human and having a good time while trying to grow as much as possible."</w:t>
-                      </w:r>
-                    </w:p>
-                    <w:p>
-                      <w:pPr>
-                        <w:pStyle w:val="NoSpacing"/>
-                        <w:jc w:val="right"/>
-                        <w:rPr>
-                          <w:color w:val="44546A" w:themeColor="text2"/>
-                          <w:sz w:val="18"/>
-                          <w:szCs w:val="18"/>
-                        </w:rPr>
-                      </w:pPr>
-                      <w:r>
-                        <w:rPr>
-                          <w:color w:val="44546A" w:themeColor="text2"/>
-                          <w:sz w:val="18"/>
-                          <w:szCs w:val="18"/>
-                        </w:rPr>
-                        <w:t>Narcisa-Elena Badea, Frontend Developer in IBM</w:t>
-                      </w:r>
-                    </w:p>
-                  </w:txbxContent>
-                </v:textbox>
-                <w10:wrap type="square" anchorx="margin" anchory="margin"/>
-              </v:shape>
-            </w:pict>
-          </mc:Fallback>
-        </mc:AlternateContent>
-      </w:r>
       <w:r>
         <w:rPr>
           <w:rFonts w:ascii="Arial" w:hAnsi="Arial" w:cs="Arial"/>
@@ -6250,7 +6446,7 @@
         </w:rPr>
         <w:t xml:space="preserve"> </w:t>
       </w:r>
-      <w:hyperlink r:id="rId54" w:history="1">
+      <w:hyperlink r:id="rId51" w:history="1">
         <w:r>
           <w:rPr>
             <w:rStyle w:val="Hyperlink"/>
@@ -6310,7 +6506,7 @@
         <v:path o:extrusionok="f" gradientshapeok="t" o:connecttype="rect"/>
         <o:lock v:ext="edit" aspectratio="t"/>
       </v:shapetype>
-      <v:shape id="_x0000_i1032" type="#_x0000_t75" alt="Online World Wide Web Globe Network Svg Png Icon Free Download (#527746) -  OnlineWebFonts.COM" style="width:735pt;height:736.5pt;visibility:visible;mso-wrap-style:square" o:bullet="t">
+      <v:shape id="_x0000_i1104" type="#_x0000_t75" alt="Online World Wide Web Globe Network Svg Png Icon Free Download (#527746) -  OnlineWebFonts.COM" style="width:735pt;height:736.5pt;visibility:visible;mso-wrap-style:square" o:bullet="t">
         <v:imagedata r:id="rId1" o:title="Online World Wide Web Globe Network Svg Png Icon Free Download (#527746) -  OnlineWebFonts"/>
       </v:shape>
     </w:pict>
@@ -6952,7 +7148,6 @@
   <w:style w:type="character" w:default="1" w:styleId="DefaultParagraphFont">
     <w:name w:val="Default Paragraph Font"/>
     <w:uiPriority w:val="1"/>
-    <w:semiHidden/>
     <w:unhideWhenUsed/>
   </w:style>
   <w:style w:type="table" w:default="1" w:styleId="TableNormal">

</xml_diff>